<commit_message>
some new stuff for the Tokenizer
</commit_message>
<xml_diff>
--- a/Design/Documentation_and_design.docx
+++ b/Design/Documentation_and_design.docx
@@ -122,25 +122,17 @@
           <w:szCs w:val="24"/>
           <w:lang w:val="en-US"/>
         </w:rPr>
-        <w:t xml:space="preserve">The calculator should calculate with these operators: +, -, *, </w:t>
-      </w:r>
-      <w:proofErr w:type="gramStart"/>
-      <w:r>
-        <w:rPr>
-          <w:sz w:val="24"/>
-          <w:szCs w:val="24"/>
-          <w:lang w:val="en-US"/>
-        </w:rPr>
-        <w:t>/ ,</w:t>
-      </w:r>
-      <w:proofErr w:type="gramEnd"/>
-      <w:r>
-        <w:rPr>
-          <w:sz w:val="24"/>
-          <w:szCs w:val="24"/>
-          <w:lang w:val="en-US"/>
-        </w:rPr>
-        <w:t>% ,^ and ( )</w:t>
+        <w:t xml:space="preserve">The calculator should calculate with these operators: +, -, *, / ,% </w:t>
+      </w:r>
+      <w:bookmarkStart w:id="0" w:name="_GoBack"/>
+      <w:bookmarkEnd w:id="0"/>
+      <w:r>
+        <w:rPr>
+          <w:sz w:val="24"/>
+          <w:szCs w:val="24"/>
+          <w:lang w:val="en-US"/>
+        </w:rPr>
+        <w:t xml:space="preserve"> and ( )</w:t>
       </w:r>
     </w:p>
     <w:p>
@@ -1138,23 +1130,7 @@
           <w:rFonts w:ascii="Consolas" w:hAnsi="Consolas"/>
           <w:lang w:val="en-US"/>
         </w:rPr>
-        <w:t>--2+-(4+-+</w:t>
-      </w:r>
-      <w:proofErr w:type="gramStart"/>
-      <w:r>
-        <w:rPr>
-          <w:rFonts w:ascii="Consolas" w:hAnsi="Consolas"/>
-          <w:lang w:val="en-US"/>
-        </w:rPr>
-        <w:t>3)---</w:t>
-      </w:r>
-      <w:proofErr w:type="gramEnd"/>
-      <w:r>
-        <w:rPr>
-          <w:rFonts w:ascii="Consolas" w:hAnsi="Consolas"/>
-          <w:lang w:val="en-US"/>
-        </w:rPr>
-        <w:t>2.5/3</w:t>
+        <w:t>--2+-(4+-+3)---2.5/3</w:t>
       </w:r>
     </w:p>
     <w:p>
@@ -1377,7 +1353,6 @@
                 <w:lang w:val="en-US"/>
               </w:rPr>
             </w:pPr>
-            <w:proofErr w:type="gramStart"/>
             <w:r>
               <w:rPr>
                 <w:rFonts w:ascii="Consolas" w:hAnsi="Consolas"/>
@@ -1385,7 +1360,6 @@
               </w:rPr>
               <w:t>Un:+</w:t>
             </w:r>
-            <w:proofErr w:type="gramEnd"/>
           </w:p>
         </w:tc>
       </w:tr>
@@ -1421,7 +1395,6 @@
                 <w:lang w:val="en-US"/>
               </w:rPr>
             </w:pPr>
-            <w:proofErr w:type="gramStart"/>
             <w:r>
               <w:rPr>
                 <w:rFonts w:ascii="Consolas" w:hAnsi="Consolas"/>
@@ -1429,7 +1402,6 @@
               </w:rPr>
               <w:t>Un:-</w:t>
             </w:r>
-            <w:proofErr w:type="gramEnd"/>
           </w:p>
         </w:tc>
       </w:tr>
@@ -1535,19 +1507,11 @@
                 <w:lang w:val="en-US"/>
               </w:rPr>
             </w:pPr>
-            <w:proofErr w:type="gramStart"/>
             <w:r>
               <w:rPr>
                 <w:lang w:val="en-US"/>
               </w:rPr>
-              <w:t>Plus</w:t>
-            </w:r>
-            <w:proofErr w:type="gramEnd"/>
-            <w:r>
-              <w:rPr>
-                <w:lang w:val="en-US"/>
-              </w:rPr>
-              <w:t xml:space="preserve"> sign</w:t>
+              <w:t>Plus sign</w:t>
             </w:r>
           </w:p>
         </w:tc>
@@ -1563,7 +1527,6 @@
                 <w:lang w:val="en-US"/>
               </w:rPr>
             </w:pPr>
-            <w:proofErr w:type="gramStart"/>
             <w:r>
               <w:rPr>
                 <w:rFonts w:ascii="Consolas" w:hAnsi="Consolas"/>
@@ -1571,7 +1534,6 @@
               </w:rPr>
               <w:t>Op:+</w:t>
             </w:r>
-            <w:proofErr w:type="gramEnd"/>
           </w:p>
         </w:tc>
       </w:tr>
@@ -1607,7 +1569,6 @@
                 <w:lang w:val="en-US"/>
               </w:rPr>
             </w:pPr>
-            <w:proofErr w:type="gramStart"/>
             <w:r>
               <w:rPr>
                 <w:rFonts w:ascii="Consolas" w:hAnsi="Consolas"/>
@@ -1615,7 +1576,6 @@
               </w:rPr>
               <w:t>Op:-</w:t>
             </w:r>
-            <w:proofErr w:type="gramEnd"/>
           </w:p>
         </w:tc>
       </w:tr>
@@ -1654,7 +1614,6 @@
                 <w:lang w:val="en-US"/>
               </w:rPr>
             </w:pPr>
-            <w:proofErr w:type="gramStart"/>
             <w:r>
               <w:rPr>
                 <w:rFonts w:ascii="Consolas" w:hAnsi="Consolas"/>
@@ -1662,7 +1621,6 @@
               </w:rPr>
               <w:t>Op:*</w:t>
             </w:r>
-            <w:proofErr w:type="gramEnd"/>
           </w:p>
         </w:tc>
       </w:tr>
@@ -1743,7 +1701,6 @@
                 <w:lang w:val="en-US"/>
               </w:rPr>
             </w:pPr>
-            <w:proofErr w:type="gramStart"/>
             <w:r>
               <w:rPr>
                 <w:rFonts w:ascii="Consolas" w:hAnsi="Consolas"/>
@@ -1751,7 +1708,6 @@
               </w:rPr>
               <w:t>Op:%</w:t>
             </w:r>
-            <w:proofErr w:type="gramEnd"/>
           </w:p>
         </w:tc>
       </w:tr>
@@ -1791,7 +1747,6 @@
           <w:lang w:val="en-US"/>
         </w:rPr>
       </w:pPr>
-      <w:proofErr w:type="gramStart"/>
       <w:r>
         <w:rPr>
           <w:rFonts w:ascii="Consolas" w:hAnsi="Consolas"/>
@@ -1799,7 +1754,6 @@
         </w:rPr>
         <w:t>un:-</w:t>
       </w:r>
-      <w:proofErr w:type="gramEnd"/>
     </w:p>
     <w:p>
       <w:pPr>
@@ -1809,7 +1763,6 @@
           <w:lang w:val="en-US"/>
         </w:rPr>
       </w:pPr>
-      <w:proofErr w:type="gramStart"/>
       <w:r>
         <w:rPr>
           <w:rFonts w:ascii="Consolas" w:hAnsi="Consolas"/>
@@ -1817,7 +1770,6 @@
         </w:rPr>
         <w:t>un:-</w:t>
       </w:r>
-      <w:proofErr w:type="gramEnd"/>
     </w:p>
     <w:p>
       <w:pPr>
@@ -1843,7 +1795,6 @@
           <w:lang w:val="en-US"/>
         </w:rPr>
       </w:pPr>
-      <w:proofErr w:type="gramStart"/>
       <w:r>
         <w:rPr>
           <w:rFonts w:ascii="Consolas" w:hAnsi="Consolas"/>
@@ -1851,7 +1802,6 @@
         </w:rPr>
         <w:t>op:+</w:t>
       </w:r>
-      <w:proofErr w:type="gramEnd"/>
     </w:p>
     <w:p>
       <w:pPr>
@@ -1861,7 +1811,6 @@
           <w:lang w:val="en-US"/>
         </w:rPr>
       </w:pPr>
-      <w:proofErr w:type="gramStart"/>
       <w:r>
         <w:rPr>
           <w:rFonts w:ascii="Consolas" w:hAnsi="Consolas"/>
@@ -1869,7 +1818,6 @@
         </w:rPr>
         <w:t>un:-</w:t>
       </w:r>
-      <w:proofErr w:type="gramEnd"/>
     </w:p>
     <w:p>
       <w:pPr>
@@ -1911,7 +1859,6 @@
           <w:lang w:val="en-US"/>
         </w:rPr>
       </w:pPr>
-      <w:proofErr w:type="gramStart"/>
       <w:r>
         <w:rPr>
           <w:rFonts w:ascii="Consolas" w:hAnsi="Consolas"/>
@@ -1919,7 +1866,6 @@
         </w:rPr>
         <w:t>op:+</w:t>
       </w:r>
-      <w:proofErr w:type="gramEnd"/>
     </w:p>
     <w:p>
       <w:pPr>
@@ -1929,7 +1875,6 @@
           <w:lang w:val="en-US"/>
         </w:rPr>
       </w:pPr>
-      <w:proofErr w:type="gramStart"/>
       <w:r>
         <w:rPr>
           <w:rFonts w:ascii="Consolas" w:hAnsi="Consolas"/>
@@ -1937,7 +1882,6 @@
         </w:rPr>
         <w:t>un:-</w:t>
       </w:r>
-      <w:proofErr w:type="gramEnd"/>
     </w:p>
     <w:p>
       <w:pPr>
@@ -1947,7 +1891,6 @@
           <w:lang w:val="en-US"/>
         </w:rPr>
       </w:pPr>
-      <w:proofErr w:type="gramStart"/>
       <w:r>
         <w:rPr>
           <w:rFonts w:ascii="Consolas" w:hAnsi="Consolas"/>
@@ -1955,7 +1898,6 @@
         </w:rPr>
         <w:t>un:+</w:t>
       </w:r>
-      <w:proofErr w:type="gramEnd"/>
     </w:p>
     <w:p>
       <w:pPr>
@@ -1997,7 +1939,6 @@
           <w:lang w:val="en-US"/>
         </w:rPr>
       </w:pPr>
-      <w:proofErr w:type="gramStart"/>
       <w:r>
         <w:rPr>
           <w:rFonts w:ascii="Consolas" w:hAnsi="Consolas"/>
@@ -2005,7 +1946,6 @@
         </w:rPr>
         <w:t>op:-</w:t>
       </w:r>
-      <w:proofErr w:type="gramEnd"/>
     </w:p>
     <w:p>
       <w:pPr>
@@ -2087,21 +2027,7 @@
         <w:rPr>
           <w:lang w:val="en-US"/>
         </w:rPr>
-        <w:t xml:space="preserve">(the first operator will always be considered the binary operator, whereas the following + or – operators will be counted as unary operators which will only modify the value of the integer of </w:t>
-      </w:r>
-      <w:proofErr w:type="gramStart"/>
-      <w:r>
-        <w:rPr>
-          <w:lang w:val="en-US"/>
-        </w:rPr>
-        <w:t>floating point</w:t>
-      </w:r>
-      <w:proofErr w:type="gramEnd"/>
-      <w:r>
-        <w:rPr>
-          <w:lang w:val="en-US"/>
-        </w:rPr>
-        <w:t xml:space="preserve"> number they precede).</w:t>
+        <w:t>(the first operator will always be considered the binary operator, whereas the following + or – operators will be counted as unary operators which will only modify the value of the integer of floating point number they precede).</w:t>
       </w:r>
     </w:p>
     <w:p>
@@ -2971,19 +2897,11 @@
                 <w:lang w:val="en-US"/>
               </w:rPr>
             </w:pPr>
-            <w:proofErr w:type="gramStart"/>
             <w:r>
               <w:rPr>
                 <w:lang w:val="en-US"/>
               </w:rPr>
-              <w:t>Plus</w:t>
-            </w:r>
-            <w:proofErr w:type="gramEnd"/>
-            <w:r>
-              <w:rPr>
-                <w:lang w:val="en-US"/>
-              </w:rPr>
-              <w:t xml:space="preserve"> sign</w:t>
+              <w:t>Plus sign</w:t>
             </w:r>
           </w:p>
         </w:tc>
@@ -3798,8 +3716,8 @@
         <w:t xml:space="preserve"> Diagram</w:t>
       </w:r>
     </w:p>
-    <w:bookmarkStart w:id="0" w:name="_MON_1632322560"/>
-    <w:bookmarkEnd w:id="0"/>
+    <w:bookmarkStart w:id="1" w:name="_MON_1632322560"/>
+    <w:bookmarkEnd w:id="1"/>
     <w:p>
       <w:pPr>
         <w:rPr>
@@ -3836,10 +3754,10 @@
             <v:path o:extrusionok="f" gradientshapeok="t" o:connecttype="rect"/>
             <o:lock v:ext="edit" aspectratio="t"/>
           </v:shapetype>
-          <v:shape id="_x0000_i1037" type="#_x0000_t75" style="width:357.5pt;height:307pt" o:ole="">
+          <v:shape id="_x0000_i1025" type="#_x0000_t75" style="width:357.5pt;height:307pt" o:ole="">
             <v:imagedata r:id="rId7" o:title=""/>
           </v:shape>
-          <o:OLEObject Type="Embed" ProgID="Word.Document.12" ShapeID="_x0000_i1037" DrawAspect="Content" ObjectID="_1632331605" r:id="rId8">
+          <o:OLEObject Type="Embed" ProgID="Word.Document.12" ShapeID="_x0000_i1025" DrawAspect="Content" ObjectID="_1635672258" r:id="rId8">
             <o:FieldCodes>\s</o:FieldCodes>
           </o:OLEObject>
         </w:object>
@@ -4102,6 +4020,7 @@
       </w:pPr>
       <w:r>
         <w:rPr>
+          <w:noProof/>
           <w:sz w:val="24"/>
           <w:szCs w:val="24"/>
           <w:u w:val="single"/>
@@ -4334,16 +4253,7 @@
                                     <w:kern w:val="24"/>
                                     <w:lang w:val="es-ES"/>
                                   </w:rPr>
-                                  <w:t xml:space="preserve">Infix-to-postfix </w:t>
-                                </w:r>
-                                <w:r>
-                                  <w:rPr>
-                                    <w:rFonts w:ascii="Calibri" w:eastAsia="Calibri" w:hAnsi="Calibri"/>
-                                    <w:color w:val="000000" w:themeColor="text1"/>
-                                    <w:kern w:val="24"/>
-                                    <w:lang w:val="es-ES"/>
-                                  </w:rPr>
-                                  <w:t>translator</w:t>
+                                  <w:t>Infix-to-postfix translator</w:t>
                                 </w:r>
                               </w:p>
                             </w:txbxContent>
@@ -4405,16 +4315,7 @@
                                     <w:kern w:val="24"/>
                                     <w:lang w:val="es-ES"/>
                                   </w:rPr>
-                                  <w:t xml:space="preserve">Code </w:t>
-                                </w:r>
-                                <w:r>
-                                  <w:rPr>
-                                    <w:rFonts w:ascii="Calibri" w:eastAsia="Calibri" w:hAnsi="Calibri"/>
-                                    <w:color w:val="000000" w:themeColor="text1"/>
-                                    <w:kern w:val="24"/>
-                                    <w:lang w:val="es-ES"/>
-                                  </w:rPr>
-                                  <w:t>generator</w:t>
+                                  <w:t>Code generator</w:t>
                                 </w:r>
                               </w:p>
                             </w:txbxContent>
@@ -4864,7 +4765,6 @@
                                 </w:rPr>
                                 <w:t xml:space="preserve">Terminal </w:t>
                               </w:r>
-                              <w:proofErr w:type="spellStart"/>
                               <w:r>
                                 <w:rPr>
                                   <w:rFonts w:hAnsi="Calibri"/>
@@ -4873,7 +4773,6 @@
                                 </w:rPr>
                                 <w:t>output</w:t>
                               </w:r>
-                              <w:proofErr w:type="spellEnd"/>
                             </w:p>
                           </w:txbxContent>
                         </wps:txbx>
@@ -5017,16 +4916,7 @@
                               <w:kern w:val="24"/>
                               <w:lang w:val="es-ES"/>
                             </w:rPr>
-                            <w:t xml:space="preserve">Infix-to-postfix </w:t>
-                          </w:r>
-                          <w:r>
-                            <w:rPr>
-                              <w:rFonts w:ascii="Calibri" w:eastAsia="Calibri" w:hAnsi="Calibri"/>
-                              <w:color w:val="000000" w:themeColor="text1"/>
-                              <w:kern w:val="24"/>
-                              <w:lang w:val="es-ES"/>
-                            </w:rPr>
-                            <w:t>translator</w:t>
+                            <w:t>Infix-to-postfix translator</w:t>
                           </w:r>
                         </w:p>
                       </w:txbxContent>
@@ -5053,16 +4943,7 @@
                               <w:kern w:val="24"/>
                               <w:lang w:val="es-ES"/>
                             </w:rPr>
-                            <w:t xml:space="preserve">Code </w:t>
-                          </w:r>
-                          <w:r>
-                            <w:rPr>
-                              <w:rFonts w:ascii="Calibri" w:eastAsia="Calibri" w:hAnsi="Calibri"/>
-                              <w:color w:val="000000" w:themeColor="text1"/>
-                              <w:kern w:val="24"/>
-                              <w:lang w:val="es-ES"/>
-                            </w:rPr>
-                            <w:t>generator</w:t>
+                            <w:t>Code generator</w:t>
                           </w:r>
                         </w:p>
                       </w:txbxContent>
@@ -5182,7 +5063,6 @@
                           </w:rPr>
                           <w:t xml:space="preserve">Terminal </w:t>
                         </w:r>
-                        <w:proofErr w:type="spellStart"/>
                         <w:r>
                           <w:rPr>
                             <w:rFonts w:hAnsi="Calibri"/>
@@ -5191,7 +5071,6 @@
                           </w:rPr>
                           <w:t>output</w:t>
                         </w:r>
-                        <w:proofErr w:type="spellEnd"/>
                       </w:p>
                     </w:txbxContent>
                   </v:textbox>
@@ -5417,6 +5296,7 @@
       </w:pPr>
       <w:r>
         <w:rPr>
+          <w:noProof/>
           <w:sz w:val="28"/>
           <w:szCs w:val="28"/>
           <w:u w:val="single"/>
@@ -5436,7 +5316,7 @@
                 <wp:effectExtent l="0" t="0" r="28575" b="25400"/>
                 <wp:wrapNone/>
                 <wp:docPr id="27" name="Gruppieren 14"/>
-                <wp:cNvGraphicFramePr xmlns:a="http://schemas.openxmlformats.org/drawingml/2006/main"/>
+                <wp:cNvGraphicFramePr/>
                 <a:graphic xmlns:a="http://schemas.openxmlformats.org/drawingml/2006/main">
                   <a:graphicData uri="http://schemas.microsoft.com/office/word/2010/wordprocessingGroup">
                     <wpg:wgp>
@@ -6375,8 +6255,8 @@
         <w:t>UML-Diagram</w:t>
       </w:r>
     </w:p>
-    <w:bookmarkStart w:id="1" w:name="_MON_1632322752"/>
-    <w:bookmarkEnd w:id="1"/>
+    <w:bookmarkStart w:id="2" w:name="_MON_1632322752"/>
+    <w:bookmarkEnd w:id="2"/>
     <w:p>
       <w:pPr>
         <w:rPr>
@@ -6392,10 +6272,10 @@
           <w:lang w:val="en-US"/>
         </w:rPr>
         <w:object w:dxaOrig="8585" w:dyaOrig="7942">
-          <v:shape id="_x0000_i1040" type="#_x0000_t75" style="width:429.5pt;height:397pt" o:ole="">
+          <v:shape id="_x0000_i1026" type="#_x0000_t75" style="width:429.5pt;height:397pt" o:ole="">
             <v:imagedata r:id="rId9" o:title=""/>
           </v:shape>
-          <o:OLEObject Type="Embed" ProgID="Word.Document.12" ShapeID="_x0000_i1040" DrawAspect="Content" ObjectID="_1632331606" r:id="rId10">
+          <o:OLEObject Type="Embed" ProgID="Word.Document.12" ShapeID="_x0000_i1026" DrawAspect="Content" ObjectID="_1635672259" r:id="rId10">
             <o:FieldCodes>\s</o:FieldCodes>
           </o:OLEObject>
         </w:object>
@@ -6491,8 +6371,6 @@
         </w:rPr>
         <w:tab/>
       </w:r>
-      <w:bookmarkStart w:id="2" w:name="_GoBack"/>
-      <w:bookmarkEnd w:id="2"/>
     </w:p>
     <w:sectPr>
       <w:headerReference w:type="default" r:id="rId11"/>
@@ -7211,6 +7089,7 @@
   <w:style w:type="character" w:default="1" w:styleId="Absatz-Standardschriftart">
     <w:name w:val="Default Paragraph Font"/>
     <w:uiPriority w:val="1"/>
+    <w:semiHidden/>
     <w:unhideWhenUsed/>
   </w:style>
   <w:style w:type="table" w:default="1" w:styleId="NormaleTabelle">

</xml_diff>

<commit_message>
Solve problems of DFD
</commit_message>
<xml_diff>
--- a/Design/Documentation_and_design.docx
+++ b/Design/Documentation_and_design.docx
@@ -14,7 +14,6 @@
     </w:p>
     <w:p>
       <w:pPr>
-        <w:jc w:val="center"/>
         <w:rPr>
           <w:sz w:val="40"/>
           <w:szCs w:val="40"/>
@@ -22,13 +21,64 @@
           <w:lang w:val="en-US"/>
         </w:rPr>
       </w:pPr>
-      <w:r>
+    </w:p>
+    <w:p>
+      <w:pPr>
         <w:rPr>
           <w:sz w:val="40"/>
           <w:szCs w:val="40"/>
           <w:u w:val="single"/>
           <w:lang w:val="en-US"/>
         </w:rPr>
+      </w:pPr>
+    </w:p>
+    <w:p>
+      <w:pPr>
+        <w:rPr>
+          <w:sz w:val="40"/>
+          <w:szCs w:val="40"/>
+          <w:u w:val="single"/>
+          <w:lang w:val="en-US"/>
+        </w:rPr>
+      </w:pPr>
+    </w:p>
+    <w:p>
+      <w:pPr>
+        <w:rPr>
+          <w:sz w:val="40"/>
+          <w:szCs w:val="40"/>
+          <w:u w:val="single"/>
+          <w:lang w:val="en-US"/>
+        </w:rPr>
+      </w:pPr>
+    </w:p>
+    <w:p>
+      <w:pPr>
+        <w:rPr>
+          <w:sz w:val="40"/>
+          <w:szCs w:val="40"/>
+          <w:u w:val="single"/>
+          <w:lang w:val="en-US"/>
+        </w:rPr>
+      </w:pPr>
+    </w:p>
+    <w:p>
+      <w:pPr>
+        <w:jc w:val="center"/>
+        <w:rPr>
+          <w:sz w:val="72"/>
+          <w:szCs w:val="72"/>
+          <w:u w:val="single"/>
+          <w:lang w:val="en-US"/>
+        </w:rPr>
+      </w:pPr>
+      <w:r>
+        <w:rPr>
+          <w:sz w:val="72"/>
+          <w:szCs w:val="72"/>
+          <w:u w:val="single"/>
+          <w:lang w:val="en-US"/>
+        </w:rPr>
         <w:t>Design of the calculator</w:t>
       </w:r>
     </w:p>
@@ -42,15 +92,17 @@
           <w:lang w:val="en-US"/>
         </w:rPr>
       </w:pPr>
-      <w:r>
+    </w:p>
+    <w:p>
+      <w:pPr>
+        <w:jc w:val="center"/>
         <w:rPr>
           <w:sz w:val="28"/>
           <w:szCs w:val="28"/>
           <w:u w:val="single"/>
           <w:lang w:val="en-US"/>
         </w:rPr>
-        <w:t xml:space="preserve">Authors: </w:t>
-      </w:r>
+      </w:pPr>
     </w:p>
     <w:p>
       <w:pPr>
@@ -62,16 +114,17 @@
           <w:lang w:val="en-US"/>
         </w:rPr>
       </w:pPr>
-      <w:r>
+    </w:p>
+    <w:p>
+      <w:pPr>
+        <w:jc w:val="center"/>
         <w:rPr>
           <w:sz w:val="28"/>
           <w:szCs w:val="28"/>
           <w:u w:val="single"/>
           <w:lang w:val="en-US"/>
         </w:rPr>
-        <w:t xml:space="preserve">Andres Otero Garcia, Juan </w:t>
-      </w:r>
-      <w:proofErr w:type="spellStart"/>
+      </w:pPr>
       <w:r>
         <w:rPr>
           <w:sz w:val="28"/>
@@ -79,19 +132,19 @@
           <w:u w:val="single"/>
           <w:lang w:val="en-US"/>
         </w:rPr>
-        <w:t>Vercher</w:t>
-      </w:r>
-      <w:proofErr w:type="spellEnd"/>
-      <w:r>
+        <w:t xml:space="preserve">Authors: </w:t>
+      </w:r>
+    </w:p>
+    <w:p>
+      <w:pPr>
+        <w:jc w:val="center"/>
         <w:rPr>
           <w:sz w:val="28"/>
           <w:szCs w:val="28"/>
           <w:u w:val="single"/>
           <w:lang w:val="en-US"/>
         </w:rPr>
-        <w:t xml:space="preserve"> and Maximilian </w:t>
-      </w:r>
-      <w:proofErr w:type="spellStart"/>
+      </w:pPr>
       <w:r>
         <w:rPr>
           <w:sz w:val="28"/>
@@ -99,89 +152,19 @@
           <w:u w:val="single"/>
           <w:lang w:val="en-US"/>
         </w:rPr>
+        <w:t xml:space="preserve">Andres Otero Garcia, Juan Vercher and Maximilian </w:t>
+      </w:r>
+      <w:proofErr w:type="spellStart"/>
+      <w:r>
+        <w:rPr>
+          <w:sz w:val="28"/>
+          <w:szCs w:val="28"/>
+          <w:u w:val="single"/>
+          <w:lang w:val="en-US"/>
+        </w:rPr>
         <w:t>Feussner</w:t>
       </w:r>
       <w:proofErr w:type="spellEnd"/>
-    </w:p>
-    <w:p>
-      <w:pPr>
-        <w:rPr>
-          <w:sz w:val="40"/>
-          <w:szCs w:val="40"/>
-          <w:u w:val="single"/>
-          <w:lang w:val="en-US"/>
-        </w:rPr>
-      </w:pPr>
-    </w:p>
-    <w:p>
-      <w:pPr>
-        <w:rPr>
-          <w:sz w:val="40"/>
-          <w:szCs w:val="40"/>
-          <w:u w:val="single"/>
-          <w:lang w:val="en-US"/>
-        </w:rPr>
-      </w:pPr>
-    </w:p>
-    <w:p>
-      <w:pPr>
-        <w:rPr>
-          <w:sz w:val="40"/>
-          <w:szCs w:val="40"/>
-          <w:u w:val="single"/>
-          <w:lang w:val="en-US"/>
-        </w:rPr>
-      </w:pPr>
-    </w:p>
-    <w:p>
-      <w:pPr>
-        <w:rPr>
-          <w:sz w:val="40"/>
-          <w:szCs w:val="40"/>
-          <w:u w:val="single"/>
-          <w:lang w:val="en-US"/>
-        </w:rPr>
-      </w:pPr>
-    </w:p>
-    <w:p>
-      <w:pPr>
-        <w:rPr>
-          <w:sz w:val="40"/>
-          <w:szCs w:val="40"/>
-          <w:u w:val="single"/>
-          <w:lang w:val="en-US"/>
-        </w:rPr>
-      </w:pPr>
-    </w:p>
-    <w:p>
-      <w:pPr>
-        <w:rPr>
-          <w:sz w:val="40"/>
-          <w:szCs w:val="40"/>
-          <w:u w:val="single"/>
-          <w:lang w:val="en-US"/>
-        </w:rPr>
-      </w:pPr>
-    </w:p>
-    <w:p>
-      <w:pPr>
-        <w:rPr>
-          <w:sz w:val="40"/>
-          <w:szCs w:val="40"/>
-          <w:u w:val="single"/>
-          <w:lang w:val="en-US"/>
-        </w:rPr>
-      </w:pPr>
-    </w:p>
-    <w:p>
-      <w:pPr>
-        <w:rPr>
-          <w:sz w:val="40"/>
-          <w:szCs w:val="40"/>
-          <w:u w:val="single"/>
-          <w:lang w:val="en-US"/>
-        </w:rPr>
-      </w:pPr>
     </w:p>
     <w:p>
       <w:pPr>
@@ -349,22 +332,12 @@
           <w:u w:val="single"/>
           <w:lang w:val="en-US"/>
         </w:rPr>
-        <w:t xml:space="preserve">General </w:t>
-      </w:r>
-      <w:proofErr w:type="spellStart"/>
-      <w:r>
-        <w:rPr>
-          <w:sz w:val="24"/>
-          <w:szCs w:val="24"/>
-          <w:u w:val="single"/>
-          <w:lang w:val="en-US"/>
-        </w:rPr>
-        <w:t>requirements:</w:t>
-      </w:r>
-    </w:p>
-    <w:p>
-      <w:pPr>
-        <w:pStyle w:val="Listenabsatz"/>
+        <w:t>General requirements:</w:t>
+      </w:r>
+    </w:p>
+    <w:p>
+      <w:pPr>
+        <w:pStyle w:val="Prrafodelista"/>
         <w:numPr>
           <w:ilvl w:val="0"/>
           <w:numId w:val="1"/>
@@ -376,7 +349,6 @@
           <w:lang w:val="en-US"/>
         </w:rPr>
       </w:pPr>
-      <w:proofErr w:type="spellEnd"/>
       <w:r>
         <w:rPr>
           <w:sz w:val="24"/>
@@ -391,7 +363,16 @@
           <w:szCs w:val="24"/>
           <w:lang w:val="en-US"/>
         </w:rPr>
-        <w:t xml:space="preserve"> and </w:t>
+        <w:t xml:space="preserve"> </w:t>
+      </w:r>
+      <w:proofErr w:type="gramStart"/>
+      <w:r>
+        <w:rPr>
+          <w:sz w:val="24"/>
+          <w:szCs w:val="24"/>
+          <w:lang w:val="en-US"/>
+        </w:rPr>
+        <w:t xml:space="preserve">and </w:t>
       </w:r>
       <w:r>
         <w:rPr>
@@ -401,10 +382,11 @@
         </w:rPr>
         <w:t xml:space="preserve"> -</w:t>
       </w:r>
-    </w:p>
-    <w:p>
-      <w:pPr>
-        <w:pStyle w:val="Listenabsatz"/>
+      <w:proofErr w:type="gramEnd"/>
+    </w:p>
+    <w:p>
+      <w:pPr>
+        <w:pStyle w:val="Prrafodelista"/>
         <w:numPr>
           <w:ilvl w:val="0"/>
           <w:numId w:val="1"/>
@@ -438,20 +420,38 @@
           <w:szCs w:val="24"/>
           <w:lang w:val="en-US"/>
         </w:rPr>
-        <w:t xml:space="preserve"> and </w:t>
-      </w:r>
-      <w:r>
-        <w:rPr>
-          <w:sz w:val="24"/>
-          <w:szCs w:val="24"/>
-          <w:lang w:val="en-US"/>
-        </w:rPr>
-        <w:t xml:space="preserve"> / </w:t>
-      </w:r>
-    </w:p>
-    <w:p>
-      <w:pPr>
-        <w:pStyle w:val="Listenabsatz"/>
+        <w:t xml:space="preserve"> </w:t>
+      </w:r>
+      <w:proofErr w:type="gramStart"/>
+      <w:r>
+        <w:rPr>
+          <w:sz w:val="24"/>
+          <w:szCs w:val="24"/>
+          <w:lang w:val="en-US"/>
+        </w:rPr>
+        <w:t xml:space="preserve">and </w:t>
+      </w:r>
+      <w:r>
+        <w:rPr>
+          <w:sz w:val="24"/>
+          <w:szCs w:val="24"/>
+          <w:lang w:val="en-US"/>
+        </w:rPr>
+        <w:t xml:space="preserve"> /</w:t>
+      </w:r>
+      <w:proofErr w:type="gramEnd"/>
+      <w:r>
+        <w:rPr>
+          <w:sz w:val="24"/>
+          <w:szCs w:val="24"/>
+          <w:lang w:val="en-US"/>
+        </w:rPr>
+        <w:t xml:space="preserve"> </w:t>
+      </w:r>
+    </w:p>
+    <w:p>
+      <w:pPr>
+        <w:pStyle w:val="Prrafodelista"/>
         <w:numPr>
           <w:ilvl w:val="0"/>
           <w:numId w:val="1"/>
@@ -469,28 +469,38 @@
           <w:szCs w:val="24"/>
           <w:lang w:val="en-US"/>
         </w:rPr>
-        <w:t xml:space="preserve">The calculator should calculate with these operators </w:t>
-      </w:r>
-      <w:r>
-        <w:rPr>
-          <w:sz w:val="24"/>
-          <w:szCs w:val="24"/>
-          <w:lang w:val="en-US"/>
-        </w:rPr>
-        <w:t xml:space="preserve"> </w:t>
-      </w:r>
-      <w:r>
-        <w:rPr>
-          <w:sz w:val="24"/>
-          <w:szCs w:val="24"/>
-          <w:lang w:val="en-US"/>
-        </w:rPr>
-        <w:t>%  and ( )</w:t>
-      </w:r>
-    </w:p>
-    <w:p>
-      <w:pPr>
-        <w:pStyle w:val="Listenabsatz"/>
+        <w:t xml:space="preserve">The calculator should calculate with these </w:t>
+      </w:r>
+      <w:proofErr w:type="gramStart"/>
+      <w:r>
+        <w:rPr>
+          <w:sz w:val="24"/>
+          <w:szCs w:val="24"/>
+          <w:lang w:val="en-US"/>
+        </w:rPr>
+        <w:t xml:space="preserve">operators  </w:t>
+      </w:r>
+      <w:r>
+        <w:rPr>
+          <w:sz w:val="24"/>
+          <w:szCs w:val="24"/>
+          <w:lang w:val="en-US"/>
+        </w:rPr>
+        <w:t>%</w:t>
+      </w:r>
+      <w:proofErr w:type="gramEnd"/>
+      <w:r>
+        <w:rPr>
+          <w:sz w:val="24"/>
+          <w:szCs w:val="24"/>
+          <w:lang w:val="en-US"/>
+        </w:rPr>
+        <w:t xml:space="preserve">  and ( )</w:t>
+      </w:r>
+    </w:p>
+    <w:p>
+      <w:pPr>
+        <w:pStyle w:val="Prrafodelista"/>
         <w:numPr>
           <w:ilvl w:val="0"/>
           <w:numId w:val="1"/>
@@ -529,7 +539,7 @@
     </w:p>
     <w:p>
       <w:pPr>
-        <w:pStyle w:val="Listenabsatz"/>
+        <w:pStyle w:val="Prrafodelista"/>
         <w:numPr>
           <w:ilvl w:val="0"/>
           <w:numId w:val="1"/>
@@ -552,7 +562,7 @@
     </w:p>
     <w:p>
       <w:pPr>
-        <w:pStyle w:val="Listenabsatz"/>
+        <w:pStyle w:val="Prrafodelista"/>
         <w:numPr>
           <w:ilvl w:val="0"/>
           <w:numId w:val="1"/>
@@ -593,7 +603,7 @@
     </w:p>
     <w:p>
       <w:pPr>
-        <w:pStyle w:val="Listenabsatz"/>
+        <w:pStyle w:val="Prrafodelista"/>
         <w:numPr>
           <w:ilvl w:val="0"/>
           <w:numId w:val="1"/>
@@ -616,7 +626,7 @@
     </w:p>
     <w:p>
       <w:pPr>
-        <w:pStyle w:val="Listenabsatz"/>
+        <w:pStyle w:val="Prrafodelista"/>
         <w:numPr>
           <w:ilvl w:val="0"/>
           <w:numId w:val="1"/>
@@ -657,7 +667,7 @@
     </w:p>
     <w:p>
       <w:pPr>
-        <w:pStyle w:val="Listenabsatz"/>
+        <w:pStyle w:val="Prrafodelista"/>
         <w:numPr>
           <w:ilvl w:val="0"/>
           <w:numId w:val="1"/>
@@ -706,7 +716,7 @@
     </w:p>
     <w:p>
       <w:pPr>
-        <w:pStyle w:val="Listenabsatz"/>
+        <w:pStyle w:val="Prrafodelista"/>
         <w:numPr>
           <w:ilvl w:val="0"/>
           <w:numId w:val="1"/>
@@ -787,7 +797,7 @@
     </w:p>
     <w:p>
       <w:pPr>
-        <w:pStyle w:val="Listenabsatz"/>
+        <w:pStyle w:val="Prrafodelista"/>
         <w:numPr>
           <w:ilvl w:val="0"/>
           <w:numId w:val="1"/>
@@ -823,15 +833,7 @@
           <w:szCs w:val="24"/>
           <w:lang w:val="en-US"/>
         </w:rPr>
-        <w:t xml:space="preserve"> contains other characters than stated above, the calculator shall </w:t>
-      </w:r>
-      <w:r>
-        <w:rPr>
-          <w:sz w:val="24"/>
-          <w:szCs w:val="24"/>
-          <w:lang w:val="en-US"/>
-        </w:rPr>
-        <w:t xml:space="preserve">print an </w:t>
+        <w:t xml:space="preserve"> contains other characters than stated above, the calculator shall print an </w:t>
       </w:r>
       <w:proofErr w:type="spellStart"/>
       <w:r>
@@ -846,7 +848,7 @@
     </w:p>
     <w:p>
       <w:pPr>
-        <w:pStyle w:val="Listenabsatz"/>
+        <w:pStyle w:val="Prrafodelista"/>
         <w:numPr>
           <w:ilvl w:val="0"/>
           <w:numId w:val="1"/>
@@ -869,7 +871,7 @@
     </w:p>
     <w:p>
       <w:pPr>
-        <w:pStyle w:val="Listenabsatz"/>
+        <w:pStyle w:val="Prrafodelista"/>
         <w:numPr>
           <w:ilvl w:val="0"/>
           <w:numId w:val="1"/>
@@ -916,7 +918,7 @@
     </w:p>
     <w:p>
       <w:pPr>
-        <w:pStyle w:val="Listenabsatz"/>
+        <w:pStyle w:val="Prrafodelista"/>
         <w:numPr>
           <w:ilvl w:val="0"/>
           <w:numId w:val="1"/>
@@ -939,7 +941,7 @@
     </w:p>
     <w:p>
       <w:pPr>
-        <w:pStyle w:val="Listenabsatz"/>
+        <w:pStyle w:val="Prrafodelista"/>
         <w:numPr>
           <w:ilvl w:val="0"/>
           <w:numId w:val="1"/>
@@ -981,7 +983,7 @@
     </w:p>
     <w:p>
       <w:pPr>
-        <w:pStyle w:val="Listenabsatz"/>
+        <w:pStyle w:val="Prrafodelista"/>
         <w:numPr>
           <w:ilvl w:val="0"/>
           <w:numId w:val="1"/>
@@ -1022,7 +1024,7 @@
     </w:p>
     <w:p>
       <w:pPr>
-        <w:pStyle w:val="Listenabsatz"/>
+        <w:pStyle w:val="Prrafodelista"/>
         <w:numPr>
           <w:ilvl w:val="0"/>
           <w:numId w:val="1"/>
@@ -1053,7 +1055,7 @@
     </w:p>
     <w:p>
       <w:pPr>
-        <w:pStyle w:val="Listenabsatz"/>
+        <w:pStyle w:val="Prrafodelista"/>
         <w:numPr>
           <w:ilvl w:val="0"/>
           <w:numId w:val="1"/>
@@ -1092,7 +1094,7 @@
     </w:p>
     <w:p>
       <w:pPr>
-        <w:pStyle w:val="Listenabsatz"/>
+        <w:pStyle w:val="Prrafodelista"/>
         <w:numPr>
           <w:ilvl w:val="0"/>
           <w:numId w:val="1"/>
@@ -1131,7 +1133,7 @@
     </w:p>
     <w:p>
       <w:pPr>
-        <w:pStyle w:val="Listenabsatz"/>
+        <w:pStyle w:val="Prrafodelista"/>
         <w:numPr>
           <w:ilvl w:val="0"/>
           <w:numId w:val="1"/>
@@ -1232,7 +1234,7 @@
     </w:p>
     <w:p>
       <w:pPr>
-        <w:pStyle w:val="Listenabsatz"/>
+        <w:pStyle w:val="Prrafodelista"/>
         <w:numPr>
           <w:ilvl w:val="0"/>
           <w:numId w:val="1"/>
@@ -1255,7 +1257,7 @@
     </w:p>
     <w:p>
       <w:pPr>
-        <w:pStyle w:val="Listenabsatz"/>
+        <w:pStyle w:val="Prrafodelista"/>
         <w:numPr>
           <w:ilvl w:val="0"/>
           <w:numId w:val="1"/>
@@ -1286,7 +1288,7 @@
     </w:p>
     <w:p>
       <w:pPr>
-        <w:pStyle w:val="Listenabsatz"/>
+        <w:pStyle w:val="Prrafodelista"/>
         <w:numPr>
           <w:ilvl w:val="0"/>
           <w:numId w:val="1"/>
@@ -1317,7 +1319,7 @@
     </w:p>
     <w:p>
       <w:pPr>
-        <w:pStyle w:val="Listenabsatz"/>
+        <w:pStyle w:val="Prrafodelista"/>
         <w:numPr>
           <w:ilvl w:val="0"/>
           <w:numId w:val="1"/>
@@ -1351,15 +1353,7 @@
           <w:szCs w:val="24"/>
           <w:lang w:val="en-US"/>
         </w:rPr>
-        <w:t xml:space="preserve"> </w:t>
-      </w:r>
-      <w:r>
-        <w:rPr>
-          <w:sz w:val="24"/>
-          <w:szCs w:val="24"/>
-          <w:lang w:val="en-US"/>
-        </w:rPr>
-        <w:t>of the numbers and operators</w:t>
+        <w:t xml:space="preserve"> of the numbers and operators</w:t>
       </w:r>
     </w:p>
     <w:p>
@@ -1383,7 +1377,7 @@
     </w:p>
     <w:p>
       <w:pPr>
-        <w:pStyle w:val="Listenabsatz"/>
+        <w:pStyle w:val="Prrafodelista"/>
         <w:numPr>
           <w:ilvl w:val="0"/>
           <w:numId w:val="1"/>
@@ -1406,7 +1400,7 @@
     </w:p>
     <w:p>
       <w:pPr>
-        <w:pStyle w:val="Listenabsatz"/>
+        <w:pStyle w:val="Prrafodelista"/>
         <w:numPr>
           <w:ilvl w:val="0"/>
           <w:numId w:val="1"/>
@@ -1445,7 +1439,7 @@
     </w:p>
     <w:p>
       <w:pPr>
-        <w:pStyle w:val="Listenabsatz"/>
+        <w:pStyle w:val="Prrafodelista"/>
         <w:numPr>
           <w:ilvl w:val="0"/>
           <w:numId w:val="1"/>
@@ -1468,7 +1462,7 @@
     </w:p>
     <w:p>
       <w:pPr>
-        <w:pStyle w:val="Listenabsatz"/>
+        <w:pStyle w:val="Prrafodelista"/>
         <w:numPr>
           <w:ilvl w:val="0"/>
           <w:numId w:val="1"/>
@@ -1530,7 +1524,7 @@
     </w:p>
     <w:p>
       <w:pPr>
-        <w:pStyle w:val="Listenabsatz"/>
+        <w:pStyle w:val="Prrafodelista"/>
         <w:numPr>
           <w:ilvl w:val="0"/>
           <w:numId w:val="1"/>
@@ -1571,7 +1565,7 @@
     </w:p>
     <w:p>
       <w:pPr>
-        <w:pStyle w:val="Listenabsatz"/>
+        <w:pStyle w:val="Prrafodelista"/>
         <w:numPr>
           <w:ilvl w:val="0"/>
           <w:numId w:val="1"/>
@@ -1620,7 +1614,7 @@
     </w:p>
     <w:p>
       <w:pPr>
-        <w:pStyle w:val="Listenabsatz"/>
+        <w:pStyle w:val="Prrafodelista"/>
         <w:numPr>
           <w:ilvl w:val="0"/>
           <w:numId w:val="1"/>
@@ -1661,7 +1655,7 @@
     </w:p>
     <w:p>
       <w:pPr>
-        <w:pStyle w:val="Listenabsatz"/>
+        <w:pStyle w:val="Prrafodelista"/>
         <w:numPr>
           <w:ilvl w:val="0"/>
           <w:numId w:val="1"/>
@@ -1877,12 +1871,10 @@
           <w:lang w:val="en-US"/>
         </w:rPr>
       </w:pPr>
-      <w:bookmarkStart w:id="0" w:name="_GoBack"/>
-      <w:bookmarkEnd w:id="0"/>
-    </w:p>
-    <w:p>
-      <w:pPr>
-        <w:pStyle w:val="berschrift1"/>
+    </w:p>
+    <w:p>
+      <w:pPr>
+        <w:pStyle w:val="Ttulo1"/>
         <w:rPr>
           <w:lang w:val="en-US"/>
         </w:rPr>
@@ -1897,7 +1889,7 @@
     </w:p>
     <w:p>
       <w:pPr>
-        <w:pStyle w:val="berschrift2"/>
+        <w:pStyle w:val="Ttulo2"/>
         <w:rPr>
           <w:lang w:val="en-US"/>
         </w:rPr>
@@ -1977,7 +1969,23 @@
           <w:rFonts w:ascii="Consolas" w:hAnsi="Consolas"/>
           <w:lang w:val="en-US"/>
         </w:rPr>
-        <w:t>--2+-(4+-+3)---2.5/3</w:t>
+        <w:t>--2+-(4+-+</w:t>
+      </w:r>
+      <w:proofErr w:type="gramStart"/>
+      <w:r>
+        <w:rPr>
+          <w:rFonts w:ascii="Consolas" w:hAnsi="Consolas"/>
+          <w:lang w:val="en-US"/>
+        </w:rPr>
+        <w:t>3)---</w:t>
+      </w:r>
+      <w:proofErr w:type="gramEnd"/>
+      <w:r>
+        <w:rPr>
+          <w:rFonts w:ascii="Consolas" w:hAnsi="Consolas"/>
+          <w:lang w:val="en-US"/>
+        </w:rPr>
+        <w:t>2.5/3</w:t>
       </w:r>
     </w:p>
     <w:p>
@@ -2009,7 +2017,7 @@
     </w:p>
     <w:p>
       <w:pPr>
-        <w:pStyle w:val="berschrift3"/>
+        <w:pStyle w:val="Ttulo3"/>
         <w:rPr>
           <w:lang w:val="en-US"/>
         </w:rPr>
@@ -2023,7 +2031,7 @@
     </w:p>
     <w:tbl>
       <w:tblPr>
-        <w:tblStyle w:val="Gitternetztabelle4Akzent1"/>
+        <w:tblStyle w:val="Tablaconcuadrcula4-nfasis1"/>
         <w:tblW w:w="0" w:type="auto"/>
         <w:tblLook w:val="04A0" w:firstRow="1" w:lastRow="0" w:firstColumn="1" w:lastColumn="0" w:noHBand="0" w:noVBand="1"/>
       </w:tblPr>
@@ -2200,6 +2208,7 @@
                 <w:lang w:val="en-US"/>
               </w:rPr>
             </w:pPr>
+            <w:proofErr w:type="gramStart"/>
             <w:r>
               <w:rPr>
                 <w:rFonts w:ascii="Consolas" w:hAnsi="Consolas"/>
@@ -2207,6 +2216,7 @@
               </w:rPr>
               <w:t>Un:+</w:t>
             </w:r>
+            <w:proofErr w:type="gramEnd"/>
           </w:p>
         </w:tc>
       </w:tr>
@@ -2242,6 +2252,7 @@
                 <w:lang w:val="en-US"/>
               </w:rPr>
             </w:pPr>
+            <w:proofErr w:type="gramStart"/>
             <w:r>
               <w:rPr>
                 <w:rFonts w:ascii="Consolas" w:hAnsi="Consolas"/>
@@ -2249,6 +2260,7 @@
               </w:rPr>
               <w:t>Un:-</w:t>
             </w:r>
+            <w:proofErr w:type="gramEnd"/>
           </w:p>
         </w:tc>
       </w:tr>
@@ -2386,11 +2398,19 @@
                 <w:lang w:val="en-US"/>
               </w:rPr>
             </w:pPr>
+            <w:proofErr w:type="gramStart"/>
             <w:r>
               <w:rPr>
                 <w:lang w:val="en-US"/>
               </w:rPr>
-              <w:t>Plus sign</w:t>
+              <w:t>Plus</w:t>
+            </w:r>
+            <w:proofErr w:type="gramEnd"/>
+            <w:r>
+              <w:rPr>
+                <w:lang w:val="en-US"/>
+              </w:rPr>
+              <w:t xml:space="preserve"> sign</w:t>
             </w:r>
           </w:p>
         </w:tc>
@@ -2406,6 +2426,7 @@
                 <w:lang w:val="en-US"/>
               </w:rPr>
             </w:pPr>
+            <w:proofErr w:type="gramStart"/>
             <w:r>
               <w:rPr>
                 <w:rFonts w:ascii="Consolas" w:hAnsi="Consolas"/>
@@ -2413,6 +2434,7 @@
               </w:rPr>
               <w:t>Op:+</w:t>
             </w:r>
+            <w:proofErr w:type="gramEnd"/>
           </w:p>
         </w:tc>
       </w:tr>
@@ -2448,6 +2470,7 @@
                 <w:lang w:val="en-US"/>
               </w:rPr>
             </w:pPr>
+            <w:proofErr w:type="gramStart"/>
             <w:r>
               <w:rPr>
                 <w:rFonts w:ascii="Consolas" w:hAnsi="Consolas"/>
@@ -2455,6 +2478,7 @@
               </w:rPr>
               <w:t>Op:-</w:t>
             </w:r>
+            <w:proofErr w:type="gramEnd"/>
           </w:p>
         </w:tc>
       </w:tr>
@@ -2493,6 +2517,7 @@
                 <w:lang w:val="en-US"/>
               </w:rPr>
             </w:pPr>
+            <w:proofErr w:type="gramStart"/>
             <w:r>
               <w:rPr>
                 <w:rFonts w:ascii="Consolas" w:hAnsi="Consolas"/>
@@ -2500,6 +2525,7 @@
               </w:rPr>
               <w:t>Op:*</w:t>
             </w:r>
+            <w:proofErr w:type="gramEnd"/>
           </w:p>
         </w:tc>
       </w:tr>
@@ -2580,6 +2606,7 @@
                 <w:lang w:val="en-US"/>
               </w:rPr>
             </w:pPr>
+            <w:proofErr w:type="gramStart"/>
             <w:r>
               <w:rPr>
                 <w:rFonts w:ascii="Consolas" w:hAnsi="Consolas"/>
@@ -2587,13 +2614,14 @@
               </w:rPr>
               <w:t>Op:%</w:t>
             </w:r>
+            <w:proofErr w:type="gramEnd"/>
           </w:p>
         </w:tc>
       </w:tr>
     </w:tbl>
     <w:p>
       <w:pPr>
-        <w:pStyle w:val="berschrift3"/>
+        <w:pStyle w:val="Ttulo3"/>
         <w:rPr>
           <w:lang w:val="en-US"/>
         </w:rPr>
@@ -2620,12 +2648,13 @@
     </w:p>
     <w:p>
       <w:pPr>
-        <w:pStyle w:val="KeinLeerraum"/>
-        <w:rPr>
-          <w:rFonts w:ascii="Consolas" w:hAnsi="Consolas"/>
-          <w:lang w:val="en-US"/>
-        </w:rPr>
-      </w:pPr>
+        <w:pStyle w:val="Sinespaciado"/>
+        <w:rPr>
+          <w:rFonts w:ascii="Consolas" w:hAnsi="Consolas"/>
+          <w:lang w:val="en-US"/>
+        </w:rPr>
+      </w:pPr>
+      <w:proofErr w:type="gramStart"/>
       <w:r>
         <w:rPr>
           <w:rFonts w:ascii="Consolas" w:hAnsi="Consolas"/>
@@ -2633,15 +2662,17 @@
         </w:rPr>
         <w:t>un:-</w:t>
       </w:r>
-    </w:p>
-    <w:p>
-      <w:pPr>
-        <w:pStyle w:val="KeinLeerraum"/>
-        <w:rPr>
-          <w:rFonts w:ascii="Consolas" w:hAnsi="Consolas"/>
-          <w:lang w:val="en-US"/>
-        </w:rPr>
-      </w:pPr>
+      <w:proofErr w:type="gramEnd"/>
+    </w:p>
+    <w:p>
+      <w:pPr>
+        <w:pStyle w:val="Sinespaciado"/>
+        <w:rPr>
+          <w:rFonts w:ascii="Consolas" w:hAnsi="Consolas"/>
+          <w:lang w:val="en-US"/>
+        </w:rPr>
+      </w:pPr>
+      <w:proofErr w:type="gramStart"/>
       <w:r>
         <w:rPr>
           <w:rFonts w:ascii="Consolas" w:hAnsi="Consolas"/>
@@ -2649,10 +2680,11 @@
         </w:rPr>
         <w:t>un:-</w:t>
       </w:r>
-    </w:p>
-    <w:p>
-      <w:pPr>
-        <w:pStyle w:val="KeinLeerraum"/>
+      <w:proofErr w:type="gramEnd"/>
+    </w:p>
+    <w:p>
+      <w:pPr>
+        <w:pStyle w:val="Sinespaciado"/>
         <w:rPr>
           <w:rFonts w:ascii="Consolas" w:hAnsi="Consolas"/>
           <w:lang w:val="en-US"/>
@@ -2668,12 +2700,13 @@
     </w:p>
     <w:p>
       <w:pPr>
-        <w:pStyle w:val="KeinLeerraum"/>
-        <w:rPr>
-          <w:rFonts w:ascii="Consolas" w:hAnsi="Consolas"/>
-          <w:lang w:val="en-US"/>
-        </w:rPr>
-      </w:pPr>
+        <w:pStyle w:val="Sinespaciado"/>
+        <w:rPr>
+          <w:rFonts w:ascii="Consolas" w:hAnsi="Consolas"/>
+          <w:lang w:val="en-US"/>
+        </w:rPr>
+      </w:pPr>
+      <w:proofErr w:type="gramStart"/>
       <w:r>
         <w:rPr>
           <w:rFonts w:ascii="Consolas" w:hAnsi="Consolas"/>
@@ -2681,15 +2714,17 @@
         </w:rPr>
         <w:t>op:+</w:t>
       </w:r>
-    </w:p>
-    <w:p>
-      <w:pPr>
-        <w:pStyle w:val="KeinLeerraum"/>
-        <w:rPr>
-          <w:rFonts w:ascii="Consolas" w:hAnsi="Consolas"/>
-          <w:lang w:val="en-US"/>
-        </w:rPr>
-      </w:pPr>
+      <w:proofErr w:type="gramEnd"/>
+    </w:p>
+    <w:p>
+      <w:pPr>
+        <w:pStyle w:val="Sinespaciado"/>
+        <w:rPr>
+          <w:rFonts w:ascii="Consolas" w:hAnsi="Consolas"/>
+          <w:lang w:val="en-US"/>
+        </w:rPr>
+      </w:pPr>
+      <w:proofErr w:type="gramStart"/>
       <w:r>
         <w:rPr>
           <w:rFonts w:ascii="Consolas" w:hAnsi="Consolas"/>
@@ -2697,10 +2732,11 @@
         </w:rPr>
         <w:t>un:-</w:t>
       </w:r>
-    </w:p>
-    <w:p>
-      <w:pPr>
-        <w:pStyle w:val="KeinLeerraum"/>
+      <w:proofErr w:type="gramEnd"/>
+    </w:p>
+    <w:p>
+      <w:pPr>
+        <w:pStyle w:val="Sinespaciado"/>
         <w:rPr>
           <w:rFonts w:ascii="Consolas" w:hAnsi="Consolas"/>
           <w:lang w:val="en-US"/>
@@ -2732,7 +2768,7 @@
     </w:p>
     <w:p>
       <w:pPr>
-        <w:pStyle w:val="KeinLeerraum"/>
+        <w:pStyle w:val="Sinespaciado"/>
         <w:rPr>
           <w:rFonts w:ascii="Consolas" w:hAnsi="Consolas"/>
           <w:lang w:val="en-US"/>
@@ -2748,12 +2784,13 @@
     </w:p>
     <w:p>
       <w:pPr>
-        <w:pStyle w:val="KeinLeerraum"/>
-        <w:rPr>
-          <w:rFonts w:ascii="Consolas" w:hAnsi="Consolas"/>
-          <w:lang w:val="en-US"/>
-        </w:rPr>
-      </w:pPr>
+        <w:pStyle w:val="Sinespaciado"/>
+        <w:rPr>
+          <w:rFonts w:ascii="Consolas" w:hAnsi="Consolas"/>
+          <w:lang w:val="en-US"/>
+        </w:rPr>
+      </w:pPr>
+      <w:proofErr w:type="gramStart"/>
       <w:r>
         <w:rPr>
           <w:rFonts w:ascii="Consolas" w:hAnsi="Consolas"/>
@@ -2761,15 +2798,17 @@
         </w:rPr>
         <w:t>op:+</w:t>
       </w:r>
-    </w:p>
-    <w:p>
-      <w:pPr>
-        <w:pStyle w:val="KeinLeerraum"/>
-        <w:rPr>
-          <w:rFonts w:ascii="Consolas" w:hAnsi="Consolas"/>
-          <w:lang w:val="en-US"/>
-        </w:rPr>
-      </w:pPr>
+      <w:proofErr w:type="gramEnd"/>
+    </w:p>
+    <w:p>
+      <w:pPr>
+        <w:pStyle w:val="Sinespaciado"/>
+        <w:rPr>
+          <w:rFonts w:ascii="Consolas" w:hAnsi="Consolas"/>
+          <w:lang w:val="en-US"/>
+        </w:rPr>
+      </w:pPr>
+      <w:proofErr w:type="gramStart"/>
       <w:r>
         <w:rPr>
           <w:rFonts w:ascii="Consolas" w:hAnsi="Consolas"/>
@@ -2777,15 +2816,17 @@
         </w:rPr>
         <w:t>un:-</w:t>
       </w:r>
-    </w:p>
-    <w:p>
-      <w:pPr>
-        <w:pStyle w:val="KeinLeerraum"/>
-        <w:rPr>
-          <w:rFonts w:ascii="Consolas" w:hAnsi="Consolas"/>
-          <w:lang w:val="en-US"/>
-        </w:rPr>
-      </w:pPr>
+      <w:proofErr w:type="gramEnd"/>
+    </w:p>
+    <w:p>
+      <w:pPr>
+        <w:pStyle w:val="Sinespaciado"/>
+        <w:rPr>
+          <w:rFonts w:ascii="Consolas" w:hAnsi="Consolas"/>
+          <w:lang w:val="en-US"/>
+        </w:rPr>
+      </w:pPr>
+      <w:proofErr w:type="gramStart"/>
       <w:r>
         <w:rPr>
           <w:rFonts w:ascii="Consolas" w:hAnsi="Consolas"/>
@@ -2793,10 +2834,11 @@
         </w:rPr>
         <w:t>un:+</w:t>
       </w:r>
-    </w:p>
-    <w:p>
-      <w:pPr>
-        <w:pStyle w:val="KeinLeerraum"/>
+      <w:proofErr w:type="gramEnd"/>
+    </w:p>
+    <w:p>
+      <w:pPr>
+        <w:pStyle w:val="Sinespaciado"/>
         <w:rPr>
           <w:rFonts w:ascii="Consolas" w:hAnsi="Consolas"/>
           <w:lang w:val="en-US"/>
@@ -2812,7 +2854,7 @@
     </w:p>
     <w:p>
       <w:pPr>
-        <w:pStyle w:val="KeinLeerraum"/>
+        <w:pStyle w:val="Sinespaciado"/>
         <w:rPr>
           <w:rFonts w:ascii="Consolas" w:hAnsi="Consolas"/>
           <w:lang w:val="en-US"/>
@@ -2844,12 +2886,13 @@
     </w:p>
     <w:p>
       <w:pPr>
-        <w:pStyle w:val="KeinLeerraum"/>
-        <w:rPr>
-          <w:rFonts w:ascii="Consolas" w:hAnsi="Consolas"/>
-          <w:lang w:val="en-US"/>
-        </w:rPr>
-      </w:pPr>
+        <w:pStyle w:val="Sinespaciado"/>
+        <w:rPr>
+          <w:rFonts w:ascii="Consolas" w:hAnsi="Consolas"/>
+          <w:lang w:val="en-US"/>
+        </w:rPr>
+      </w:pPr>
+      <w:proofErr w:type="gramStart"/>
       <w:r>
         <w:rPr>
           <w:rFonts w:ascii="Consolas" w:hAnsi="Consolas"/>
@@ -2857,38 +2900,43 @@
         </w:rPr>
         <w:t>op:-</w:t>
       </w:r>
-    </w:p>
-    <w:p>
-      <w:pPr>
-        <w:pStyle w:val="KeinLeerraum"/>
-        <w:rPr>
-          <w:rFonts w:ascii="Consolas" w:hAnsi="Consolas"/>
-        </w:rPr>
-      </w:pPr>
+      <w:proofErr w:type="gramEnd"/>
+    </w:p>
+    <w:p>
+      <w:pPr>
+        <w:pStyle w:val="Sinespaciado"/>
+        <w:rPr>
+          <w:rFonts w:ascii="Consolas" w:hAnsi="Consolas"/>
+        </w:rPr>
+      </w:pPr>
+      <w:proofErr w:type="gramStart"/>
       <w:r>
         <w:rPr>
           <w:rFonts w:ascii="Consolas" w:hAnsi="Consolas"/>
         </w:rPr>
         <w:t>un:-</w:t>
       </w:r>
-    </w:p>
-    <w:p>
-      <w:pPr>
-        <w:pStyle w:val="KeinLeerraum"/>
-        <w:rPr>
-          <w:rFonts w:ascii="Consolas" w:hAnsi="Consolas"/>
-        </w:rPr>
-      </w:pPr>
+      <w:proofErr w:type="gramEnd"/>
+    </w:p>
+    <w:p>
+      <w:pPr>
+        <w:pStyle w:val="Sinespaciado"/>
+        <w:rPr>
+          <w:rFonts w:ascii="Consolas" w:hAnsi="Consolas"/>
+        </w:rPr>
+      </w:pPr>
+      <w:proofErr w:type="gramStart"/>
       <w:r>
         <w:rPr>
           <w:rFonts w:ascii="Consolas" w:hAnsi="Consolas"/>
         </w:rPr>
         <w:t>un:-</w:t>
       </w:r>
-    </w:p>
-    <w:p>
-      <w:pPr>
-        <w:pStyle w:val="KeinLeerraum"/>
+      <w:proofErr w:type="gramEnd"/>
+    </w:p>
+    <w:p>
+      <w:pPr>
+        <w:pStyle w:val="Sinespaciado"/>
         <w:rPr>
           <w:rFonts w:ascii="Consolas" w:hAnsi="Consolas"/>
         </w:rPr>
@@ -2902,7 +2950,7 @@
     </w:p>
     <w:p>
       <w:pPr>
-        <w:pStyle w:val="KeinLeerraum"/>
+        <w:pStyle w:val="Sinespaciado"/>
         <w:rPr>
           <w:rFonts w:ascii="Consolas" w:hAnsi="Consolas"/>
         </w:rPr>
@@ -2940,12 +2988,26 @@
         <w:rPr>
           <w:lang w:val="en-US"/>
         </w:rPr>
-        <w:t>(the first operator will always be considered the binary operator, whereas the following + or – operators will be counted as unary operators which will only modify the value of the integer of floating point number they precede).</w:t>
-      </w:r>
-    </w:p>
-    <w:p>
-      <w:pPr>
-        <w:pStyle w:val="berschrift2"/>
+        <w:t xml:space="preserve">(the first operator will always be considered the binary operator, whereas the following + or – operators will be counted as unary operators which will only modify the value of the integer of </w:t>
+      </w:r>
+      <w:proofErr w:type="gramStart"/>
+      <w:r>
+        <w:rPr>
+          <w:lang w:val="en-US"/>
+        </w:rPr>
+        <w:t>floating point</w:t>
+      </w:r>
+      <w:proofErr w:type="gramEnd"/>
+      <w:r>
+        <w:rPr>
+          <w:lang w:val="en-US"/>
+        </w:rPr>
+        <w:t xml:space="preserve"> number they precede).</w:t>
+      </w:r>
+    </w:p>
+    <w:p>
+      <w:pPr>
+        <w:pStyle w:val="Ttulo2"/>
         <w:rPr>
           <w:lang w:val="en-US"/>
         </w:rPr>
@@ -2985,7 +3047,7 @@
     </w:p>
     <w:p>
       <w:pPr>
-        <w:pStyle w:val="berschrift3"/>
+        <w:pStyle w:val="Ttulo3"/>
         <w:rPr>
           <w:lang w:val="en-US"/>
         </w:rPr>
@@ -2999,7 +3061,7 @@
     </w:p>
     <w:tbl>
       <w:tblPr>
-        <w:tblStyle w:val="Gitternetztabelle4Akzent1"/>
+        <w:tblStyle w:val="Tablaconcuadrcula4-nfasis1"/>
         <w:tblW w:w="0" w:type="auto"/>
         <w:tblLook w:val="04A0" w:firstRow="1" w:lastRow="0" w:firstColumn="1" w:lastColumn="0" w:noHBand="0" w:noVBand="1"/>
       </w:tblPr>
@@ -3554,7 +3616,7 @@
     </w:p>
     <w:p>
       <w:pPr>
-        <w:pStyle w:val="berschrift3"/>
+        <w:pStyle w:val="Ttulo3"/>
         <w:rPr>
           <w:lang w:val="en-US"/>
         </w:rPr>
@@ -3581,7 +3643,7 @@
     </w:p>
     <w:p>
       <w:pPr>
-        <w:pStyle w:val="berschrift2"/>
+        <w:pStyle w:val="Ttulo2"/>
         <w:rPr>
           <w:rFonts w:asciiTheme="minorHAnsi" w:eastAsiaTheme="minorHAnsi" w:hAnsiTheme="minorHAnsi" w:cstheme="minorBidi"/>
           <w:color w:val="auto"/>
@@ -3603,7 +3665,7 @@
     </w:p>
     <w:p>
       <w:pPr>
-        <w:pStyle w:val="berschrift2"/>
+        <w:pStyle w:val="Ttulo2"/>
         <w:rPr>
           <w:lang w:val="en-US"/>
         </w:rPr>
@@ -3643,7 +3705,7 @@
     </w:p>
     <w:p>
       <w:pPr>
-        <w:pStyle w:val="berschrift3"/>
+        <w:pStyle w:val="Ttulo3"/>
         <w:rPr>
           <w:lang w:val="en-US"/>
         </w:rPr>
@@ -3657,7 +3719,7 @@
     </w:p>
     <w:tbl>
       <w:tblPr>
-        <w:tblStyle w:val="Gitternetztabelle4Akzent1"/>
+        <w:tblStyle w:val="Tablaconcuadrcula4-nfasis1"/>
         <w:tblW w:w="0" w:type="auto"/>
         <w:tblLook w:val="04A0" w:firstRow="1" w:lastRow="0" w:firstColumn="1" w:lastColumn="0" w:noHBand="0" w:noVBand="1"/>
       </w:tblPr>
@@ -3810,11 +3872,19 @@
                 <w:lang w:val="en-US"/>
               </w:rPr>
             </w:pPr>
+            <w:proofErr w:type="gramStart"/>
             <w:r>
               <w:rPr>
                 <w:lang w:val="en-US"/>
               </w:rPr>
-              <w:t>Plus sign</w:t>
+              <w:t>Plus</w:t>
+            </w:r>
+            <w:proofErr w:type="gramEnd"/>
+            <w:r>
+              <w:rPr>
+                <w:lang w:val="en-US"/>
+              </w:rPr>
+              <w:t xml:space="preserve"> sign</w:t>
             </w:r>
           </w:p>
         </w:tc>
@@ -4024,7 +4094,7 @@
     </w:p>
     <w:p>
       <w:pPr>
-        <w:pStyle w:val="berschrift3"/>
+        <w:pStyle w:val="Ttulo3"/>
         <w:rPr>
           <w:lang w:val="en-US"/>
         </w:rPr>
@@ -4051,7 +4121,7 @@
     </w:p>
     <w:p>
       <w:pPr>
-        <w:pStyle w:val="KeinLeerraum"/>
+        <w:pStyle w:val="Sinespaciado"/>
         <w:rPr>
           <w:rFonts w:ascii="Consolas" w:hAnsi="Consolas"/>
           <w:lang w:val="en-US"/>
@@ -4067,7 +4137,7 @@
     </w:p>
     <w:p>
       <w:pPr>
-        <w:pStyle w:val="KeinLeerraum"/>
+        <w:pStyle w:val="Sinespaciado"/>
         <w:rPr>
           <w:rFonts w:ascii="Consolas" w:hAnsi="Consolas"/>
           <w:lang w:val="en-US"/>
@@ -4084,7 +4154,7 @@
     </w:p>
     <w:p>
       <w:pPr>
-        <w:pStyle w:val="KeinLeerraum"/>
+        <w:pStyle w:val="Sinespaciado"/>
         <w:rPr>
           <w:rFonts w:ascii="Consolas" w:hAnsi="Consolas"/>
           <w:lang w:val="en-US"/>
@@ -4100,7 +4170,7 @@
     </w:p>
     <w:p>
       <w:pPr>
-        <w:pStyle w:val="KeinLeerraum"/>
+        <w:pStyle w:val="Sinespaciado"/>
         <w:rPr>
           <w:rFonts w:ascii="Consolas" w:hAnsi="Consolas"/>
           <w:lang w:val="en-US"/>
@@ -4116,7 +4186,7 @@
     </w:p>
     <w:p>
       <w:pPr>
-        <w:pStyle w:val="KeinLeerraum"/>
+        <w:pStyle w:val="Sinespaciado"/>
         <w:rPr>
           <w:rFonts w:ascii="Consolas" w:hAnsi="Consolas"/>
           <w:lang w:val="en-US"/>
@@ -4132,7 +4202,7 @@
     </w:p>
     <w:p>
       <w:pPr>
-        <w:pStyle w:val="KeinLeerraum"/>
+        <w:pStyle w:val="Sinespaciado"/>
         <w:rPr>
           <w:rFonts w:ascii="Consolas" w:hAnsi="Consolas"/>
           <w:lang w:val="en-US"/>
@@ -4148,7 +4218,7 @@
     </w:p>
     <w:p>
       <w:pPr>
-        <w:pStyle w:val="KeinLeerraum"/>
+        <w:pStyle w:val="Sinespaciado"/>
         <w:rPr>
           <w:rFonts w:ascii="Consolas" w:hAnsi="Consolas"/>
           <w:lang w:val="en-US"/>
@@ -4164,7 +4234,7 @@
     </w:p>
     <w:p>
       <w:pPr>
-        <w:pStyle w:val="KeinLeerraum"/>
+        <w:pStyle w:val="Sinespaciado"/>
         <w:rPr>
           <w:rFonts w:ascii="Consolas" w:hAnsi="Consolas"/>
           <w:lang w:val="en-US"/>
@@ -4180,7 +4250,7 @@
     </w:p>
     <w:p>
       <w:pPr>
-        <w:pStyle w:val="KeinLeerraum"/>
+        <w:pStyle w:val="Sinespaciado"/>
         <w:rPr>
           <w:rFonts w:ascii="Consolas" w:hAnsi="Consolas"/>
           <w:lang w:val="en-US"/>
@@ -4196,7 +4266,7 @@
     </w:p>
     <w:p>
       <w:pPr>
-        <w:pStyle w:val="KeinLeerraum"/>
+        <w:pStyle w:val="Sinespaciado"/>
         <w:rPr>
           <w:rFonts w:ascii="Consolas" w:hAnsi="Consolas"/>
           <w:lang w:val="en-US"/>
@@ -4212,7 +4282,7 @@
     </w:p>
     <w:p>
       <w:pPr>
-        <w:pStyle w:val="KeinLeerraum"/>
+        <w:pStyle w:val="Sinespaciado"/>
         <w:rPr>
           <w:rFonts w:ascii="Consolas" w:hAnsi="Consolas"/>
           <w:lang w:val="en-US"/>
@@ -4228,7 +4298,7 @@
     </w:p>
     <w:p>
       <w:pPr>
-        <w:pStyle w:val="KeinLeerraum"/>
+        <w:pStyle w:val="Sinespaciado"/>
         <w:rPr>
           <w:rFonts w:ascii="Consolas" w:hAnsi="Consolas"/>
           <w:lang w:val="en-US"/>
@@ -4244,7 +4314,7 @@
     </w:p>
     <w:p>
       <w:pPr>
-        <w:pStyle w:val="KeinLeerraum"/>
+        <w:pStyle w:val="Sinespaciado"/>
         <w:rPr>
           <w:rFonts w:ascii="Consolas" w:hAnsi="Consolas"/>
           <w:lang w:val="en-US"/>
@@ -4260,7 +4330,7 @@
     </w:p>
     <w:p>
       <w:pPr>
-        <w:pStyle w:val="KeinLeerraum"/>
+        <w:pStyle w:val="Sinespaciado"/>
         <w:rPr>
           <w:rFonts w:ascii="Consolas" w:hAnsi="Consolas"/>
           <w:lang w:val="en-US"/>
@@ -4276,7 +4346,7 @@
     </w:p>
     <w:p>
       <w:pPr>
-        <w:pStyle w:val="KeinLeerraum"/>
+        <w:pStyle w:val="Sinespaciado"/>
         <w:rPr>
           <w:rFonts w:ascii="Consolas" w:hAnsi="Consolas"/>
           <w:lang w:val="en-US"/>
@@ -4292,7 +4362,7 @@
     </w:p>
     <w:p>
       <w:pPr>
-        <w:pStyle w:val="KeinLeerraum"/>
+        <w:pStyle w:val="Sinespaciado"/>
         <w:rPr>
           <w:rFonts w:ascii="Consolas" w:hAnsi="Consolas"/>
           <w:lang w:val="en-US"/>
@@ -4308,7 +4378,7 @@
     </w:p>
     <w:p>
       <w:pPr>
-        <w:pStyle w:val="KeinLeerraum"/>
+        <w:pStyle w:val="Sinespaciado"/>
         <w:rPr>
           <w:rFonts w:ascii="Consolas" w:hAnsi="Consolas"/>
           <w:lang w:val="en-US"/>
@@ -4324,7 +4394,7 @@
     </w:p>
     <w:p>
       <w:pPr>
-        <w:pStyle w:val="KeinLeerraum"/>
+        <w:pStyle w:val="Sinespaciado"/>
         <w:rPr>
           <w:rFonts w:ascii="Consolas" w:hAnsi="Consolas"/>
           <w:lang w:val="en-US"/>
@@ -4340,7 +4410,7 @@
     </w:p>
     <w:p>
       <w:pPr>
-        <w:pStyle w:val="KeinLeerraum"/>
+        <w:pStyle w:val="Sinespaciado"/>
         <w:rPr>
           <w:rFonts w:ascii="Consolas" w:hAnsi="Consolas"/>
           <w:lang w:val="en-US"/>
@@ -4356,7 +4426,7 @@
     </w:p>
     <w:p>
       <w:pPr>
-        <w:pStyle w:val="KeinLeerraum"/>
+        <w:pStyle w:val="Sinespaciado"/>
         <w:rPr>
           <w:rFonts w:ascii="Consolas" w:hAnsi="Consolas"/>
           <w:lang w:val="en-US"/>
@@ -4372,7 +4442,7 @@
     </w:p>
     <w:p>
       <w:pPr>
-        <w:pStyle w:val="KeinLeerraum"/>
+        <w:pStyle w:val="Sinespaciado"/>
         <w:rPr>
           <w:rFonts w:ascii="Consolas" w:hAnsi="Consolas"/>
           <w:lang w:val="en-US"/>
@@ -4388,7 +4458,7 @@
     </w:p>
     <w:p>
       <w:pPr>
-        <w:pStyle w:val="KeinLeerraum"/>
+        <w:pStyle w:val="Sinespaciado"/>
         <w:rPr>
           <w:rFonts w:ascii="Consolas" w:hAnsi="Consolas"/>
           <w:lang w:val="en-US"/>
@@ -4404,7 +4474,7 @@
     </w:p>
     <w:p>
       <w:pPr>
-        <w:pStyle w:val="KeinLeerraum"/>
+        <w:pStyle w:val="Sinespaciado"/>
         <w:rPr>
           <w:rFonts w:ascii="Consolas" w:hAnsi="Consolas"/>
           <w:lang w:val="en-US"/>
@@ -4420,15 +4490,15 @@
     </w:p>
     <w:p>
       <w:pPr>
-        <w:pStyle w:val="KeinLeerraum"/>
-        <w:rPr>
-          <w:lang w:val="en-US"/>
-        </w:rPr>
-      </w:pPr>
-    </w:p>
-    <w:p>
-      <w:pPr>
-        <w:pStyle w:val="berschrift2"/>
+        <w:pStyle w:val="Sinespaciado"/>
+        <w:rPr>
+          <w:lang w:val="en-US"/>
+        </w:rPr>
+      </w:pPr>
+    </w:p>
+    <w:p>
+      <w:pPr>
+        <w:pStyle w:val="Ttulo2"/>
         <w:rPr>
           <w:lang w:val="en-US"/>
         </w:rPr>
@@ -4629,51 +4699,51 @@
         <w:t xml:space="preserve"> Diagram</w:t>
       </w:r>
     </w:p>
-    <w:bookmarkStart w:id="1" w:name="_MON_1632322560"/>
-    <w:bookmarkEnd w:id="1"/>
-    <w:p>
-      <w:pPr>
-        <w:rPr>
-          <w:sz w:val="24"/>
-          <w:szCs w:val="24"/>
-          <w:u w:val="single"/>
-          <w:lang w:val="en-US"/>
-        </w:rPr>
-      </w:pPr>
-      <w:r>
-        <w:rPr>
-          <w:sz w:val="24"/>
-          <w:szCs w:val="24"/>
-          <w:u w:val="single"/>
-          <w:lang w:val="en-US"/>
-        </w:rPr>
-        <w:object w:dxaOrig="7154" w:dyaOrig="6142">
-          <v:shapetype id="_x0000_t75" coordsize="21600,21600" o:spt="75" o:preferrelative="t" path="m@4@5l@4@11@9@11@9@5xe" filled="f" stroked="f">
-            <v:stroke joinstyle="miter"/>
-            <v:formulas>
-              <v:f eqn="if lineDrawn pixelLineWidth 0"/>
-              <v:f eqn="sum @0 1 0"/>
-              <v:f eqn="sum 0 0 @1"/>
-              <v:f eqn="prod @2 1 2"/>
-              <v:f eqn="prod @3 21600 pixelWidth"/>
-              <v:f eqn="prod @3 21600 pixelHeight"/>
-              <v:f eqn="sum @0 0 1"/>
-              <v:f eqn="prod @6 1 2"/>
-              <v:f eqn="prod @7 21600 pixelWidth"/>
-              <v:f eqn="sum @8 21600 0"/>
-              <v:f eqn="prod @7 21600 pixelHeight"/>
-              <v:f eqn="sum @10 21600 0"/>
-            </v:formulas>
-            <v:path o:extrusionok="f" gradientshapeok="t" o:connecttype="rect"/>
-            <o:lock v:ext="edit" aspectratio="t"/>
-          </v:shapetype>
-          <v:shape id="_x0000_i1025" type="#_x0000_t75" style="width:357.5pt;height:307pt" o:ole="">
-            <v:imagedata r:id="rId7" o:title=""/>
-          </v:shape>
-          <o:OLEObject Type="Embed" ProgID="Word.Document.12" ShapeID="_x0000_i1025" DrawAspect="Content" ObjectID="_1636206333" r:id="rId8">
-            <o:FieldCodes>\s</o:FieldCodes>
-          </o:OLEObject>
-        </w:object>
+    <w:p>
+      <w:pPr>
+        <w:rPr>
+          <w:sz w:val="24"/>
+          <w:szCs w:val="24"/>
+          <w:u w:val="single"/>
+          <w:lang w:val="en-US"/>
+        </w:rPr>
+      </w:pPr>
+      <w:r>
+        <w:drawing>
+          <wp:inline distT="0" distB="0" distL="0" distR="0" wp14:anchorId="0D5800D8" wp14:editId="155B72DA">
+            <wp:extent cx="5760720" cy="6443345"/>
+            <wp:effectExtent l="0" t="0" r="0" b="0"/>
+            <wp:docPr id="1" name="Imagen 1"/>
+            <wp:cNvGraphicFramePr>
+              <a:graphicFrameLocks xmlns:a="http://schemas.openxmlformats.org/drawingml/2006/main" noChangeAspect="1"/>
+            </wp:cNvGraphicFramePr>
+            <a:graphic xmlns:a="http://schemas.openxmlformats.org/drawingml/2006/main">
+              <a:graphicData uri="http://schemas.openxmlformats.org/drawingml/2006/picture">
+                <pic:pic xmlns:pic="http://schemas.openxmlformats.org/drawingml/2006/picture">
+                  <pic:nvPicPr>
+                    <pic:cNvPr id="1" name=""/>
+                    <pic:cNvPicPr/>
+                  </pic:nvPicPr>
+                  <pic:blipFill>
+                    <a:blip r:embed="rId7"/>
+                    <a:stretch>
+                      <a:fillRect/>
+                    </a:stretch>
+                  </pic:blipFill>
+                  <pic:spPr>
+                    <a:xfrm>
+                      <a:off x="0" y="0"/>
+                      <a:ext cx="5760720" cy="6443345"/>
+                    </a:xfrm>
+                    <a:prstGeom prst="rect">
+                      <a:avLst/>
+                    </a:prstGeom>
+                  </pic:spPr>
+                </pic:pic>
+              </a:graphicData>
+            </a:graphic>
+          </wp:inline>
+        </w:drawing>
       </w:r>
     </w:p>
     <w:p>
@@ -4821,94 +4891,53 @@
     <w:p>
       <w:pPr>
         <w:rPr>
-          <w:sz w:val="24"/>
-          <w:szCs w:val="24"/>
-          <w:lang w:val="en-US"/>
-        </w:rPr>
-      </w:pPr>
-    </w:p>
-    <w:p>
-      <w:pPr>
-        <w:rPr>
-          <w:sz w:val="24"/>
-          <w:szCs w:val="24"/>
-          <w:lang w:val="en-US"/>
-        </w:rPr>
-      </w:pPr>
-    </w:p>
-    <w:p>
-      <w:pPr>
-        <w:rPr>
-          <w:sz w:val="24"/>
-          <w:szCs w:val="24"/>
-          <w:lang w:val="en-US"/>
-        </w:rPr>
-      </w:pPr>
-    </w:p>
-    <w:p>
-      <w:pPr>
-        <w:rPr>
-          <w:sz w:val="24"/>
-          <w:szCs w:val="24"/>
-          <w:lang w:val="en-US"/>
-        </w:rPr>
-      </w:pPr>
-    </w:p>
-    <w:p>
-      <w:pPr>
-        <w:rPr>
-          <w:sz w:val="24"/>
-          <w:szCs w:val="24"/>
-          <w:lang w:val="en-US"/>
-        </w:rPr>
-      </w:pPr>
-    </w:p>
-    <w:p>
-      <w:pPr>
-        <w:rPr>
-          <w:sz w:val="24"/>
-          <w:szCs w:val="24"/>
-          <w:lang w:val="en-US"/>
-        </w:rPr>
-      </w:pPr>
-    </w:p>
-    <w:p>
-      <w:pPr>
-        <w:rPr>
-          <w:sz w:val="24"/>
-          <w:szCs w:val="24"/>
-          <w:lang w:val="en-US"/>
-        </w:rPr>
-      </w:pPr>
-    </w:p>
-    <w:p>
-      <w:pPr>
-        <w:rPr>
-          <w:sz w:val="24"/>
-          <w:szCs w:val="24"/>
-          <w:lang w:val="en-US"/>
-        </w:rPr>
-      </w:pPr>
-    </w:p>
-    <w:p>
-      <w:pPr>
-        <w:rPr>
-          <w:noProof/>
-          <w:sz w:val="24"/>
-          <w:szCs w:val="24"/>
-          <w:u w:val="single"/>
-          <w:lang w:val="en-US"/>
-        </w:rPr>
-      </w:pPr>
-      <w:proofErr w:type="spellStart"/>
-      <w:r>
-        <w:rPr>
           <w:sz w:val="28"/>
           <w:szCs w:val="28"/>
           <w:u w:val="single"/>
           <w:lang w:val="en-US"/>
         </w:rPr>
-        <w:lastRenderedPageBreak/>
+      </w:pPr>
+    </w:p>
+    <w:p>
+      <w:pPr>
+        <w:rPr>
+          <w:sz w:val="28"/>
+          <w:szCs w:val="28"/>
+          <w:u w:val="single"/>
+          <w:lang w:val="en-US"/>
+        </w:rPr>
+      </w:pPr>
+    </w:p>
+    <w:p>
+      <w:pPr>
+        <w:rPr>
+          <w:sz w:val="28"/>
+          <w:szCs w:val="28"/>
+          <w:u w:val="single"/>
+          <w:lang w:val="en-US"/>
+        </w:rPr>
+      </w:pPr>
+    </w:p>
+    <w:p>
+      <w:pPr>
+        <w:rPr>
+          <w:noProof/>
+          <w:sz w:val="24"/>
+          <w:szCs w:val="24"/>
+          <w:u w:val="single"/>
+          <w:lang w:val="en-US"/>
+        </w:rPr>
+      </w:pPr>
+      <w:bookmarkStart w:id="0" w:name="_GoBack"/>
+      <w:bookmarkEnd w:id="0"/>
+      <w:proofErr w:type="spellStart"/>
+      <w:r>
+        <w:rPr>
+          <w:sz w:val="28"/>
+          <w:szCs w:val="28"/>
+          <w:u w:val="single"/>
+          <w:lang w:val="en-US"/>
+        </w:rPr>
         <w:t>HighLevel</w:t>
       </w:r>
       <w:proofErr w:type="spellEnd"/>
@@ -4941,16 +4970,16 @@
         <mc:AlternateContent>
           <mc:Choice Requires="wpg">
             <w:drawing>
-              <wp:anchor distT="0" distB="0" distL="114300" distR="114300" simplePos="0" relativeHeight="251659264" behindDoc="0" locked="0" layoutInCell="1" allowOverlap="1" wp14:anchorId="5AC1FBBA" wp14:editId="3C915E0A">
+              <wp:anchor distT="0" distB="0" distL="114300" distR="114300" simplePos="0" relativeHeight="251659264" behindDoc="0" locked="0" layoutInCell="1" allowOverlap="1" wp14:anchorId="27BE8432" wp14:editId="1DD2E01F">
                 <wp:simplePos x="0" y="0"/>
                 <wp:positionH relativeFrom="margin">
-                  <wp:posOffset>46355</wp:posOffset>
+                  <wp:posOffset>45085</wp:posOffset>
                 </wp:positionH>
                 <wp:positionV relativeFrom="paragraph">
                   <wp:posOffset>59690</wp:posOffset>
                 </wp:positionV>
-                <wp:extent cx="5806440" cy="2768600"/>
-                <wp:effectExtent l="0" t="0" r="22860" b="12700"/>
+                <wp:extent cx="5173980" cy="3604260"/>
+                <wp:effectExtent l="0" t="0" r="26670" b="15240"/>
                 <wp:wrapNone/>
                 <wp:docPr id="34" name="Gruppieren 33">
                   <a:extLst xmlns:a="http://schemas.openxmlformats.org/drawingml/2006/main">
@@ -4967,7 +4996,7 @@
                       <wpg:grpSpPr>
                         <a:xfrm>
                           <a:off x="0" y="0"/>
-                          <a:ext cx="5806440" cy="2768600"/>
+                          <a:ext cx="5173980" cy="3604260"/>
                           <a:chOff x="0" y="0"/>
                           <a:chExt cx="8594430" cy="4828539"/>
                         </a:xfrm>
@@ -5742,7 +5771,7 @@
           </mc:Choice>
           <mc:Fallback>
             <w:pict>
-              <v:group w14:anchorId="5AC1FBBA" id="Gruppieren 33" o:spid="_x0000_s1026" style="position:absolute;margin-left:3.65pt;margin-top:4.7pt;width:457.2pt;height:218pt;z-index:251659264;mso-position-horizontal-relative:margin;mso-width-relative:margin;mso-height-relative:margin" coordsize="85944,48285" o:gfxdata="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">
+              <v:group w14:anchorId="27BE8432" id="Gruppieren 33" o:spid="_x0000_s1026" style="position:absolute;margin-left:3.55pt;margin-top:4.7pt;width:407.4pt;height:283.8pt;z-index:251659264;mso-position-horizontal-relative:margin;mso-width-relative:margin;mso-height-relative:margin" coordsize="85944,48285" o:gfxdata="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">
                 <v:group id="Gruppieren 2" o:spid="_x0000_s1027" style="position:absolute;left:21500;width:64444;height:48285" coordorigin="21500" coordsize="41608,26244" o:gfxdata="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">
                   <v:rect id="Rectángulo 3" o:spid="_x0000_s1028" style="position:absolute;left:21500;width:41608;height:26244;visibility:visible;mso-wrap-style:square;v-text-anchor:middle" o:gfxdata="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" strokecolor="#70ad47" strokeweight="1pt">
                     <v:textbox>
@@ -6066,6 +6095,33 @@
     <w:p>
       <w:pPr>
         <w:rPr>
+          <w:sz w:val="24"/>
+          <w:szCs w:val="24"/>
+          <w:lang w:val="en-US"/>
+        </w:rPr>
+      </w:pPr>
+    </w:p>
+    <w:p>
+      <w:pPr>
+        <w:rPr>
+          <w:sz w:val="24"/>
+          <w:szCs w:val="24"/>
+          <w:lang w:val="en-US"/>
+        </w:rPr>
+      </w:pPr>
+    </w:p>
+    <w:p>
+      <w:pPr>
+        <w:rPr>
+          <w:sz w:val="24"/>
+          <w:szCs w:val="24"/>
+          <w:lang w:val="en-US"/>
+        </w:rPr>
+      </w:pPr>
+    </w:p>
+    <w:p>
+      <w:pPr>
+        <w:rPr>
           <w:sz w:val="20"/>
           <w:szCs w:val="20"/>
           <w:lang w:val="en-US"/>
@@ -6170,17 +6226,88 @@
           <w:szCs w:val="24"/>
           <w:lang w:val="en-US"/>
         </w:rPr>
-        <w:t xml:space="preserve"> The execution order is shown in graphic 3.</w:t>
-      </w:r>
-    </w:p>
-    <w:p>
-      <w:pPr>
-        <w:rPr>
-          <w:sz w:val="24"/>
-          <w:szCs w:val="24"/>
-          <w:lang w:val="en-US"/>
-        </w:rPr>
-      </w:pPr>
+        <w:t xml:space="preserve"> The execution order is shown in graphic </w:t>
+      </w:r>
+      <w:proofErr w:type="gramStart"/>
+      <w:r>
+        <w:rPr>
+          <w:sz w:val="24"/>
+          <w:szCs w:val="24"/>
+          <w:lang w:val="en-US"/>
+        </w:rPr>
+        <w:t>3.</w:t>
+      </w:r>
+      <w:r>
+        <w:rPr>
+          <w:sz w:val="24"/>
+          <w:szCs w:val="24"/>
+          <w:lang w:val="en-US"/>
+        </w:rPr>
+        <w:t>The</w:t>
+      </w:r>
+      <w:proofErr w:type="gramEnd"/>
+      <w:r>
+        <w:rPr>
+          <w:sz w:val="24"/>
+          <w:szCs w:val="24"/>
+          <w:lang w:val="en-US"/>
+        </w:rPr>
+        <w:t xml:space="preserve"> box inside the green square is the whole system. And the boxes inside are the part of the </w:t>
+      </w:r>
+      <w:proofErr w:type="gramStart"/>
+      <w:r>
+        <w:rPr>
+          <w:sz w:val="24"/>
+          <w:szCs w:val="24"/>
+          <w:lang w:val="en-US"/>
+        </w:rPr>
+        <w:t>system .Each</w:t>
+      </w:r>
+      <w:proofErr w:type="gramEnd"/>
+      <w:r>
+        <w:rPr>
+          <w:sz w:val="24"/>
+          <w:szCs w:val="24"/>
+          <w:lang w:val="en-US"/>
+        </w:rPr>
+        <w:t xml:space="preserve"> of this parts do a specific job. The boxes </w:t>
+      </w:r>
+      <w:proofErr w:type="spellStart"/>
+      <w:r>
+        <w:rPr>
+          <w:sz w:val="24"/>
+          <w:szCs w:val="24"/>
+          <w:lang w:val="en-US"/>
+        </w:rPr>
+        <w:t>outsite</w:t>
+      </w:r>
+      <w:proofErr w:type="spellEnd"/>
+      <w:r>
+        <w:rPr>
+          <w:sz w:val="24"/>
+          <w:szCs w:val="24"/>
+          <w:lang w:val="en-US"/>
+        </w:rPr>
+        <w:t xml:space="preserve"> the box are the ones that the users </w:t>
+      </w:r>
+      <w:proofErr w:type="gramStart"/>
+      <w:r>
+        <w:rPr>
+          <w:sz w:val="24"/>
+          <w:szCs w:val="24"/>
+          <w:lang w:val="en-US"/>
+        </w:rPr>
+        <w:t>uses</w:t>
+      </w:r>
+      <w:proofErr w:type="gramEnd"/>
+      <w:r>
+        <w:rPr>
+          <w:sz w:val="24"/>
+          <w:szCs w:val="24"/>
+          <w:lang w:val="en-US"/>
+        </w:rPr>
+        <w:t>.</w:t>
+      </w:r>
     </w:p>
     <w:p>
       <w:pPr>
@@ -6191,810 +6318,16 @@
           <w:lang w:val="en-US"/>
         </w:rPr>
       </w:pPr>
-      <w:r>
-        <w:rPr>
-          <w:noProof/>
+    </w:p>
+    <w:p>
+      <w:pPr>
+        <w:rPr>
           <w:sz w:val="28"/>
           <w:szCs w:val="28"/>
           <w:u w:val="single"/>
-        </w:rPr>
-        <mc:AlternateContent>
-          <mc:Choice Requires="wpg">
-            <w:drawing>
-              <wp:anchor distT="0" distB="0" distL="114300" distR="114300" simplePos="0" relativeHeight="251661312" behindDoc="0" locked="0" layoutInCell="1" allowOverlap="1" wp14:anchorId="6BB7B406" wp14:editId="778E9A9C">
-                <wp:simplePos x="0" y="0"/>
-                <wp:positionH relativeFrom="column">
-                  <wp:posOffset>0</wp:posOffset>
-                </wp:positionH>
-                <wp:positionV relativeFrom="paragraph">
-                  <wp:posOffset>-635</wp:posOffset>
-                </wp:positionV>
-                <wp:extent cx="2981340" cy="2374927"/>
-                <wp:effectExtent l="0" t="0" r="28575" b="25400"/>
-                <wp:wrapNone/>
-                <wp:docPr id="27" name="Gruppieren 14"/>
-                <wp:cNvGraphicFramePr/>
-                <a:graphic xmlns:a="http://schemas.openxmlformats.org/drawingml/2006/main">
-                  <a:graphicData uri="http://schemas.microsoft.com/office/word/2010/wordprocessingGroup">
-                    <wpg:wgp>
-                      <wpg:cNvGrpSpPr/>
-                      <wpg:grpSpPr>
-                        <a:xfrm>
-                          <a:off x="0" y="0"/>
-                          <a:ext cx="2981340" cy="2374927"/>
-                          <a:chOff x="0" y="0"/>
-                          <a:chExt cx="2981340" cy="2374927"/>
-                        </a:xfrm>
-                      </wpg:grpSpPr>
-                      <wps:wsp>
-                        <wps:cNvPr id="28" name="Rectangle 1"/>
-                        <wps:cNvSpPr>
-                          <a:spLocks noChangeArrowheads="1"/>
-                        </wps:cNvSpPr>
-                        <wps:spPr bwMode="auto">
-                          <a:xfrm>
-                            <a:off x="15" y="0"/>
-                            <a:ext cx="2981325" cy="266700"/>
-                          </a:xfrm>
-                          <a:prstGeom prst="rect">
-                            <a:avLst/>
-                          </a:prstGeom>
-                          <a:solidFill>
-                            <a:srgbClr val="4472C4"/>
-                          </a:solidFill>
-                          <a:ln w="12700">
-                            <a:solidFill>
-                              <a:srgbClr val="1F3763"/>
-                            </a:solidFill>
-                            <a:miter lim="800000"/>
-                            <a:headEnd/>
-                            <a:tailEnd/>
-                          </a:ln>
-                        </wps:spPr>
-                        <wps:txbx>
-                          <w:txbxContent>
-                            <w:p>
-                              <w:pPr>
-                                <w:kinsoku w:val="0"/>
-                                <w:overflowPunct w:val="0"/>
-                                <w:jc w:val="center"/>
-                                <w:textAlignment w:val="baseline"/>
-                                <w:rPr>
-                                  <w:sz w:val="24"/>
-                                  <w:szCs w:val="24"/>
-                                </w:rPr>
-                              </w:pPr>
-                              <w:r>
-                                <w:rPr>
-                                  <w:rFonts w:ascii="Calibri" w:eastAsia="Calibri" w:hAnsi="Calibri"/>
-                                  <w:color w:val="000000" w:themeColor="text1"/>
-                                  <w:kern w:val="24"/>
-                                  <w:lang w:val="en-IE"/>
-                                </w:rPr>
-                                <w:t xml:space="preserve">Final User </w:t>
-                              </w:r>
-                            </w:p>
-                          </w:txbxContent>
-                        </wps:txbx>
-                        <wps:bodyPr vert="horz" wrap="square" lIns="91440" tIns="45720" rIns="91440" bIns="45720" numCol="1" anchor="ctr" anchorCtr="0" compatLnSpc="1">
-                          <a:prstTxWarp prst="textNoShape">
-                            <a:avLst/>
-                          </a:prstTxWarp>
-                        </wps:bodyPr>
-                      </wps:wsp>
-                      <wps:wsp>
-                        <wps:cNvPr id="29" name="Rectangle 3"/>
-                        <wps:cNvSpPr>
-                          <a:spLocks noChangeArrowheads="1"/>
-                        </wps:cNvSpPr>
-                        <wps:spPr bwMode="auto">
-                          <a:xfrm>
-                            <a:off x="15" y="266701"/>
-                            <a:ext cx="2981325" cy="266700"/>
-                          </a:xfrm>
-                          <a:prstGeom prst="rect">
-                            <a:avLst/>
-                          </a:prstGeom>
-                          <a:solidFill>
-                            <a:srgbClr val="4472C4"/>
-                          </a:solidFill>
-                          <a:ln w="12700">
-                            <a:solidFill>
-                              <a:srgbClr val="1F3763"/>
-                            </a:solidFill>
-                            <a:miter lim="800000"/>
-                            <a:headEnd/>
-                            <a:tailEnd/>
-                          </a:ln>
-                        </wps:spPr>
-                        <wps:txbx>
-                          <w:txbxContent>
-                            <w:p>
-                              <w:pPr>
-                                <w:kinsoku w:val="0"/>
-                                <w:overflowPunct w:val="0"/>
-                                <w:jc w:val="center"/>
-                                <w:textAlignment w:val="baseline"/>
-                                <w:rPr>
-                                  <w:sz w:val="24"/>
-                                  <w:szCs w:val="24"/>
-                                </w:rPr>
-                              </w:pPr>
-                              <w:r>
-                                <w:rPr>
-                                  <w:rFonts w:ascii="Calibri" w:eastAsia="Calibri" w:hAnsi="Calibri"/>
-                                  <w:color w:val="000000" w:themeColor="text1"/>
-                                  <w:kern w:val="24"/>
-                                  <w:lang w:val="en-IE"/>
-                                </w:rPr>
-                                <w:t xml:space="preserve">Input </w:t>
-                              </w:r>
-                            </w:p>
-                          </w:txbxContent>
-                        </wps:txbx>
-                        <wps:bodyPr vert="horz" wrap="square" lIns="91440" tIns="45720" rIns="91440" bIns="45720" numCol="1" anchor="ctr" anchorCtr="0" compatLnSpc="1">
-                          <a:prstTxWarp prst="textNoShape">
-                            <a:avLst/>
-                          </a:prstTxWarp>
-                        </wps:bodyPr>
-                      </wps:wsp>
-                      <wps:wsp>
-                        <wps:cNvPr id="30" name="Rectangle 4"/>
-                        <wps:cNvSpPr>
-                          <a:spLocks noChangeArrowheads="1"/>
-                        </wps:cNvSpPr>
-                        <wps:spPr bwMode="auto">
-                          <a:xfrm>
-                            <a:off x="7" y="525158"/>
-                            <a:ext cx="2981325" cy="266700"/>
-                          </a:xfrm>
-                          <a:prstGeom prst="rect">
-                            <a:avLst/>
-                          </a:prstGeom>
-                          <a:solidFill>
-                            <a:srgbClr val="4472C4"/>
-                          </a:solidFill>
-                          <a:ln w="12700">
-                            <a:solidFill>
-                              <a:srgbClr val="1F3763"/>
-                            </a:solidFill>
-                            <a:miter lim="800000"/>
-                            <a:headEnd/>
-                            <a:tailEnd/>
-                          </a:ln>
-                        </wps:spPr>
-                        <wps:txbx>
-                          <w:txbxContent>
-                            <w:p>
-                              <w:pPr>
-                                <w:kinsoku w:val="0"/>
-                                <w:overflowPunct w:val="0"/>
-                                <w:jc w:val="center"/>
-                                <w:textAlignment w:val="baseline"/>
-                                <w:rPr>
-                                  <w:sz w:val="24"/>
-                                  <w:szCs w:val="24"/>
-                                </w:rPr>
-                              </w:pPr>
-                              <w:r>
-                                <w:rPr>
-                                  <w:rFonts w:ascii="Calibri" w:eastAsia="Calibri" w:hAnsi="Calibri"/>
-                                  <w:color w:val="000000" w:themeColor="text1"/>
-                                  <w:kern w:val="24"/>
-                                  <w:lang w:val="en-IE"/>
-                                </w:rPr>
-                                <w:t>Operating System</w:t>
-                              </w:r>
-                            </w:p>
-                          </w:txbxContent>
-                        </wps:txbx>
-                        <wps:bodyPr vert="horz" wrap="square" lIns="91440" tIns="45720" rIns="91440" bIns="45720" numCol="1" anchor="ctr" anchorCtr="0" compatLnSpc="1">
-                          <a:prstTxWarp prst="textNoShape">
-                            <a:avLst/>
-                          </a:prstTxWarp>
-                        </wps:bodyPr>
-                      </wps:wsp>
-                      <wps:wsp>
-                        <wps:cNvPr id="31" name="Rectangle 5"/>
-                        <wps:cNvSpPr>
-                          <a:spLocks noChangeArrowheads="1"/>
-                        </wps:cNvSpPr>
-                        <wps:spPr bwMode="auto">
-                          <a:xfrm>
-                            <a:off x="5" y="789315"/>
-                            <a:ext cx="2981325" cy="266700"/>
-                          </a:xfrm>
-                          <a:prstGeom prst="rect">
-                            <a:avLst/>
-                          </a:prstGeom>
-                          <a:solidFill>
-                            <a:srgbClr val="4472C4"/>
-                          </a:solidFill>
-                          <a:ln w="12700">
-                            <a:solidFill>
-                              <a:srgbClr val="1F3763"/>
-                            </a:solidFill>
-                            <a:miter lim="800000"/>
-                            <a:headEnd/>
-                            <a:tailEnd/>
-                          </a:ln>
-                        </wps:spPr>
-                        <wps:txbx>
-                          <w:txbxContent>
-                            <w:p>
-                              <w:pPr>
-                                <w:kinsoku w:val="0"/>
-                                <w:overflowPunct w:val="0"/>
-                                <w:jc w:val="center"/>
-                                <w:textAlignment w:val="baseline"/>
-                                <w:rPr>
-                                  <w:sz w:val="24"/>
-                                  <w:szCs w:val="24"/>
-                                </w:rPr>
-                              </w:pPr>
-                              <w:r>
-                                <w:rPr>
-                                  <w:rFonts w:ascii="Calibri" w:eastAsia="Calibri" w:hAnsi="Calibri"/>
-                                  <w:color w:val="000000" w:themeColor="text1"/>
-                                  <w:kern w:val="24"/>
-                                  <w:lang w:val="en-IE"/>
-                                </w:rPr>
-                                <w:t>Separate inputs</w:t>
-                              </w:r>
-                            </w:p>
-                          </w:txbxContent>
-                        </wps:txbx>
-                        <wps:bodyPr vert="horz" wrap="square" lIns="91440" tIns="45720" rIns="91440" bIns="45720" numCol="1" anchor="ctr" anchorCtr="0" compatLnSpc="1">
-                          <a:prstTxWarp prst="textNoShape">
-                            <a:avLst/>
-                          </a:prstTxWarp>
-                        </wps:bodyPr>
-                      </wps:wsp>
-                      <wps:wsp>
-                        <wps:cNvPr id="32" name="Rectangle 6"/>
-                        <wps:cNvSpPr>
-                          <a:spLocks noChangeArrowheads="1"/>
-                        </wps:cNvSpPr>
-                        <wps:spPr bwMode="auto">
-                          <a:xfrm>
-                            <a:off x="5" y="1054114"/>
-                            <a:ext cx="2981325" cy="266700"/>
-                          </a:xfrm>
-                          <a:prstGeom prst="rect">
-                            <a:avLst/>
-                          </a:prstGeom>
-                          <a:solidFill>
-                            <a:srgbClr val="4472C4"/>
-                          </a:solidFill>
-                          <a:ln w="12700">
-                            <a:solidFill>
-                              <a:srgbClr val="1F3763"/>
-                            </a:solidFill>
-                            <a:miter lim="800000"/>
-                            <a:headEnd/>
-                            <a:tailEnd/>
-                          </a:ln>
-                        </wps:spPr>
-                        <wps:txbx>
-                          <w:txbxContent>
-                            <w:p>
-                              <w:pPr>
-                                <w:kinsoku w:val="0"/>
-                                <w:overflowPunct w:val="0"/>
-                                <w:jc w:val="center"/>
-                                <w:textAlignment w:val="baseline"/>
-                                <w:rPr>
-                                  <w:sz w:val="24"/>
-                                  <w:szCs w:val="24"/>
-                                  <w:lang w:val="en-US"/>
-                                </w:rPr>
-                              </w:pPr>
-                              <w:r>
-                                <w:rPr>
-                                  <w:rFonts w:ascii="Calibri" w:eastAsia="Calibri" w:hAnsi="Calibri"/>
-                                  <w:color w:val="000000" w:themeColor="text1"/>
-                                  <w:kern w:val="24"/>
-                                  <w:lang w:val="en-IE"/>
-                                </w:rPr>
-                                <w:t>Write Inputs in a new file</w:t>
-                              </w:r>
-                            </w:p>
-                          </w:txbxContent>
-                        </wps:txbx>
-                        <wps:bodyPr vert="horz" wrap="square" lIns="91440" tIns="45720" rIns="91440" bIns="45720" numCol="1" anchor="ctr" anchorCtr="0" compatLnSpc="1">
-                          <a:prstTxWarp prst="textNoShape">
-                            <a:avLst/>
-                          </a:prstTxWarp>
-                        </wps:bodyPr>
-                      </wps:wsp>
-                      <wps:wsp>
-                        <wps:cNvPr id="33" name="Rectangle 7"/>
-                        <wps:cNvSpPr>
-                          <a:spLocks noChangeArrowheads="1"/>
-                        </wps:cNvSpPr>
-                        <wps:spPr bwMode="auto">
-                          <a:xfrm>
-                            <a:off x="4" y="1585613"/>
-                            <a:ext cx="2981325" cy="266700"/>
-                          </a:xfrm>
-                          <a:prstGeom prst="rect">
-                            <a:avLst/>
-                          </a:prstGeom>
-                          <a:solidFill>
-                            <a:srgbClr val="4472C4"/>
-                          </a:solidFill>
-                          <a:ln w="12700">
-                            <a:solidFill>
-                              <a:srgbClr val="1F3763"/>
-                            </a:solidFill>
-                            <a:miter lim="800000"/>
-                            <a:headEnd/>
-                            <a:tailEnd/>
-                          </a:ln>
-                        </wps:spPr>
-                        <wps:txbx>
-                          <w:txbxContent>
-                            <w:p>
-                              <w:pPr>
-                                <w:kinsoku w:val="0"/>
-                                <w:overflowPunct w:val="0"/>
-                                <w:jc w:val="center"/>
-                                <w:textAlignment w:val="baseline"/>
-                                <w:rPr>
-                                  <w:sz w:val="24"/>
-                                  <w:szCs w:val="24"/>
-                                  <w:lang w:val="en-US"/>
-                                </w:rPr>
-                              </w:pPr>
-                              <w:r>
-                                <w:rPr>
-                                  <w:rFonts w:ascii="Calibri" w:eastAsia="Calibri" w:hAnsi="Calibri"/>
-                                  <w:color w:val="000000" w:themeColor="text1"/>
-                                  <w:kern w:val="24"/>
-                                  <w:lang w:val="en-IE"/>
-                                </w:rPr>
-                                <w:t>Convert the inputs to hardware instructions</w:t>
-                              </w:r>
-                            </w:p>
-                          </w:txbxContent>
-                        </wps:txbx>
-                        <wps:bodyPr vert="horz" wrap="square" lIns="91440" tIns="45720" rIns="91440" bIns="45720" numCol="1" anchor="ctr" anchorCtr="0" compatLnSpc="1">
-                          <a:prstTxWarp prst="textNoShape">
-                            <a:avLst/>
-                          </a:prstTxWarp>
-                        </wps:bodyPr>
-                      </wps:wsp>
-                      <wps:wsp>
-                        <wps:cNvPr id="35" name="Rectangle 8"/>
-                        <wps:cNvSpPr>
-                          <a:spLocks noChangeArrowheads="1"/>
-                        </wps:cNvSpPr>
-                        <wps:spPr bwMode="auto">
-                          <a:xfrm>
-                            <a:off x="5" y="1320172"/>
-                            <a:ext cx="2981325" cy="266700"/>
-                          </a:xfrm>
-                          <a:prstGeom prst="rect">
-                            <a:avLst/>
-                          </a:prstGeom>
-                          <a:solidFill>
-                            <a:srgbClr val="4472C4"/>
-                          </a:solidFill>
-                          <a:ln w="12700">
-                            <a:solidFill>
-                              <a:srgbClr val="1F3763"/>
-                            </a:solidFill>
-                            <a:miter lim="800000"/>
-                            <a:headEnd/>
-                            <a:tailEnd/>
-                          </a:ln>
-                        </wps:spPr>
-                        <wps:txbx>
-                          <w:txbxContent>
-                            <w:p>
-                              <w:pPr>
-                                <w:kinsoku w:val="0"/>
-                                <w:overflowPunct w:val="0"/>
-                                <w:jc w:val="center"/>
-                                <w:textAlignment w:val="baseline"/>
-                                <w:rPr>
-                                  <w:sz w:val="24"/>
-                                  <w:szCs w:val="24"/>
-                                  <w:lang w:val="en-US"/>
-                                </w:rPr>
-                              </w:pPr>
-                              <w:r>
-                                <w:rPr>
-                                  <w:rFonts w:ascii="Calibri" w:eastAsia="Calibri" w:hAnsi="Calibri"/>
-                                  <w:color w:val="000000" w:themeColor="text1"/>
-                                  <w:kern w:val="24"/>
-                                  <w:lang w:val="en-IE"/>
-                                </w:rPr>
-                                <w:t>Read Inputs and put it in the right order</w:t>
-                              </w:r>
-                            </w:p>
-                          </w:txbxContent>
-                        </wps:txbx>
-                        <wps:bodyPr vert="horz" wrap="square" lIns="91440" tIns="45720" rIns="91440" bIns="45720" numCol="1" anchor="ctr" anchorCtr="0" compatLnSpc="1">
-                          <a:prstTxWarp prst="textNoShape">
-                            <a:avLst/>
-                          </a:prstTxWarp>
-                        </wps:bodyPr>
-                      </wps:wsp>
-                      <wps:wsp>
-                        <wps:cNvPr id="36" name="Rectangle 9"/>
-                        <wps:cNvSpPr>
-                          <a:spLocks noChangeArrowheads="1"/>
-                        </wps:cNvSpPr>
-                        <wps:spPr bwMode="auto">
-                          <a:xfrm>
-                            <a:off x="2" y="1849770"/>
-                            <a:ext cx="2981325" cy="266700"/>
-                          </a:xfrm>
-                          <a:prstGeom prst="rect">
-                            <a:avLst/>
-                          </a:prstGeom>
-                          <a:solidFill>
-                            <a:srgbClr val="4472C4"/>
-                          </a:solidFill>
-                          <a:ln w="12700">
-                            <a:solidFill>
-                              <a:srgbClr val="1F3763"/>
-                            </a:solidFill>
-                            <a:miter lim="800000"/>
-                            <a:headEnd/>
-                            <a:tailEnd/>
-                          </a:ln>
-                        </wps:spPr>
-                        <wps:txbx>
-                          <w:txbxContent>
-                            <w:p>
-                              <w:pPr>
-                                <w:kinsoku w:val="0"/>
-                                <w:overflowPunct w:val="0"/>
-                                <w:jc w:val="center"/>
-                                <w:textAlignment w:val="baseline"/>
-                                <w:rPr>
-                                  <w:sz w:val="24"/>
-                                  <w:szCs w:val="24"/>
-                                  <w:lang w:val="en-US"/>
-                                </w:rPr>
-                              </w:pPr>
-                              <w:r>
-                                <w:rPr>
-                                  <w:rFonts w:ascii="Calibri" w:eastAsia="Calibri" w:hAnsi="Calibri"/>
-                                  <w:color w:val="000000" w:themeColor="text1"/>
-                                  <w:kern w:val="24"/>
-                                  <w:lang w:val="en-IE"/>
-                                </w:rPr>
-                                <w:t>Execute hardware instructions in order(stack)</w:t>
-                              </w:r>
-                            </w:p>
-                          </w:txbxContent>
-                        </wps:txbx>
-                        <wps:bodyPr vert="horz" wrap="square" lIns="91440" tIns="45720" rIns="91440" bIns="45720" numCol="1" anchor="ctr" anchorCtr="0" compatLnSpc="1">
-                          <a:prstTxWarp prst="textNoShape">
-                            <a:avLst/>
-                          </a:prstTxWarp>
-                        </wps:bodyPr>
-                      </wps:wsp>
-                      <wps:wsp>
-                        <wps:cNvPr id="37" name="Rectangle 10"/>
-                        <wps:cNvSpPr>
-                          <a:spLocks noChangeArrowheads="1"/>
-                        </wps:cNvSpPr>
-                        <wps:spPr bwMode="auto">
-                          <a:xfrm>
-                            <a:off x="0" y="2108227"/>
-                            <a:ext cx="2981325" cy="266700"/>
-                          </a:xfrm>
-                          <a:prstGeom prst="rect">
-                            <a:avLst/>
-                          </a:prstGeom>
-                          <a:solidFill>
-                            <a:srgbClr val="4472C4"/>
-                          </a:solidFill>
-                          <a:ln w="12700">
-                            <a:solidFill>
-                              <a:srgbClr val="1F3763"/>
-                            </a:solidFill>
-                            <a:miter lim="800000"/>
-                            <a:headEnd/>
-                            <a:tailEnd/>
-                          </a:ln>
-                        </wps:spPr>
-                        <wps:txbx>
-                          <w:txbxContent>
-                            <w:p>
-                              <w:pPr>
-                                <w:kinsoku w:val="0"/>
-                                <w:overflowPunct w:val="0"/>
-                                <w:jc w:val="center"/>
-                                <w:textAlignment w:val="baseline"/>
-                                <w:rPr>
-                                  <w:sz w:val="24"/>
-                                  <w:szCs w:val="24"/>
-                                </w:rPr>
-                              </w:pPr>
-                              <w:r>
-                                <w:rPr>
-                                  <w:rFonts w:ascii="Calibri" w:eastAsia="Calibri" w:hAnsi="Calibri"/>
-                                  <w:color w:val="000000" w:themeColor="text1"/>
-                                  <w:kern w:val="24"/>
-                                  <w:lang w:val="en-IE"/>
-                                </w:rPr>
-                                <w:t>Save and print result</w:t>
-                              </w:r>
-                            </w:p>
-                          </w:txbxContent>
-                        </wps:txbx>
-                        <wps:bodyPr vert="horz" wrap="square" lIns="91440" tIns="45720" rIns="91440" bIns="45720" numCol="1" anchor="ctr" anchorCtr="0" compatLnSpc="1">
-                          <a:prstTxWarp prst="textNoShape">
-                            <a:avLst/>
-                          </a:prstTxWarp>
-                        </wps:bodyPr>
-                      </wps:wsp>
-                    </wpg:wgp>
-                  </a:graphicData>
-                </a:graphic>
-              </wp:anchor>
-            </w:drawing>
-          </mc:Choice>
-          <mc:Fallback>
-            <w:pict>
-              <v:group w14:anchorId="6BB7B406" id="Gruppieren 14" o:spid="_x0000_s1042" style="position:absolute;margin-left:0;margin-top:-.05pt;width:234.75pt;height:187pt;z-index:251661312" coordsize="29813,23749" o:gfxdata="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">
-                <v:rect id="Rectangle 1" o:spid="_x0000_s1043" style="position:absolute;width:29813;height:2667;visibility:visible;mso-wrap-style:square;v-text-anchor:middle" o:gfxdata="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" fillcolor="#4472c4" strokecolor="#1f3763" strokeweight="1pt">
-                  <v:textbox>
-                    <w:txbxContent>
-                      <w:p>
-                        <w:pPr>
-                          <w:kinsoku w:val="0"/>
-                          <w:overflowPunct w:val="0"/>
-                          <w:jc w:val="center"/>
-                          <w:textAlignment w:val="baseline"/>
-                          <w:rPr>
-                            <w:sz w:val="24"/>
-                            <w:szCs w:val="24"/>
-                          </w:rPr>
-                        </w:pPr>
-                        <w:r>
-                          <w:rPr>
-                            <w:rFonts w:ascii="Calibri" w:eastAsia="Calibri" w:hAnsi="Calibri"/>
-                            <w:color w:val="000000" w:themeColor="text1"/>
-                            <w:kern w:val="24"/>
-                            <w:lang w:val="en-IE"/>
-                          </w:rPr>
-                          <w:t xml:space="preserve">Final User </w:t>
-                        </w:r>
-                      </w:p>
-                    </w:txbxContent>
-                  </v:textbox>
-                </v:rect>
-                <v:rect id="Rectangle 3" o:spid="_x0000_s1044" style="position:absolute;top:2667;width:29813;height:2667;visibility:visible;mso-wrap-style:square;v-text-anchor:middle" o:gfxdata="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" fillcolor="#4472c4" strokecolor="#1f3763" strokeweight="1pt">
-                  <v:textbox>
-                    <w:txbxContent>
-                      <w:p>
-                        <w:pPr>
-                          <w:kinsoku w:val="0"/>
-                          <w:overflowPunct w:val="0"/>
-                          <w:jc w:val="center"/>
-                          <w:textAlignment w:val="baseline"/>
-                          <w:rPr>
-                            <w:sz w:val="24"/>
-                            <w:szCs w:val="24"/>
-                          </w:rPr>
-                        </w:pPr>
-                        <w:r>
-                          <w:rPr>
-                            <w:rFonts w:ascii="Calibri" w:eastAsia="Calibri" w:hAnsi="Calibri"/>
-                            <w:color w:val="000000" w:themeColor="text1"/>
-                            <w:kern w:val="24"/>
-                            <w:lang w:val="en-IE"/>
-                          </w:rPr>
-                          <w:t xml:space="preserve">Input </w:t>
-                        </w:r>
-                      </w:p>
-                    </w:txbxContent>
-                  </v:textbox>
-                </v:rect>
-                <v:rect id="Rectangle 4" o:spid="_x0000_s1045" style="position:absolute;top:5251;width:29813;height:2667;visibility:visible;mso-wrap-style:square;v-text-anchor:middle" o:gfxdata="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" fillcolor="#4472c4" strokecolor="#1f3763" strokeweight="1pt">
-                  <v:textbox>
-                    <w:txbxContent>
-                      <w:p>
-                        <w:pPr>
-                          <w:kinsoku w:val="0"/>
-                          <w:overflowPunct w:val="0"/>
-                          <w:jc w:val="center"/>
-                          <w:textAlignment w:val="baseline"/>
-                          <w:rPr>
-                            <w:sz w:val="24"/>
-                            <w:szCs w:val="24"/>
-                          </w:rPr>
-                        </w:pPr>
-                        <w:r>
-                          <w:rPr>
-                            <w:rFonts w:ascii="Calibri" w:eastAsia="Calibri" w:hAnsi="Calibri"/>
-                            <w:color w:val="000000" w:themeColor="text1"/>
-                            <w:kern w:val="24"/>
-                            <w:lang w:val="en-IE"/>
-                          </w:rPr>
-                          <w:t>Operating System</w:t>
-                        </w:r>
-                      </w:p>
-                    </w:txbxContent>
-                  </v:textbox>
-                </v:rect>
-                <v:rect id="Rectangle 5" o:spid="_x0000_s1046" style="position:absolute;top:7893;width:29813;height:2667;visibility:visible;mso-wrap-style:square;v-text-anchor:middle" o:gfxdata="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" fillcolor="#4472c4" strokecolor="#1f3763" strokeweight="1pt">
-                  <v:textbox>
-                    <w:txbxContent>
-                      <w:p>
-                        <w:pPr>
-                          <w:kinsoku w:val="0"/>
-                          <w:overflowPunct w:val="0"/>
-                          <w:jc w:val="center"/>
-                          <w:textAlignment w:val="baseline"/>
-                          <w:rPr>
-                            <w:sz w:val="24"/>
-                            <w:szCs w:val="24"/>
-                          </w:rPr>
-                        </w:pPr>
-                        <w:r>
-                          <w:rPr>
-                            <w:rFonts w:ascii="Calibri" w:eastAsia="Calibri" w:hAnsi="Calibri"/>
-                            <w:color w:val="000000" w:themeColor="text1"/>
-                            <w:kern w:val="24"/>
-                            <w:lang w:val="en-IE"/>
-                          </w:rPr>
-                          <w:t>Separate inputs</w:t>
-                        </w:r>
-                      </w:p>
-                    </w:txbxContent>
-                  </v:textbox>
-                </v:rect>
-                <v:rect id="Rectangle 6" o:spid="_x0000_s1047" style="position:absolute;top:10541;width:29813;height:2667;visibility:visible;mso-wrap-style:square;v-text-anchor:middle" o:gfxdata="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" fillcolor="#4472c4" strokecolor="#1f3763" strokeweight="1pt">
-                  <v:textbox>
-                    <w:txbxContent>
-                      <w:p>
-                        <w:pPr>
-                          <w:kinsoku w:val="0"/>
-                          <w:overflowPunct w:val="0"/>
-                          <w:jc w:val="center"/>
-                          <w:textAlignment w:val="baseline"/>
-                          <w:rPr>
-                            <w:sz w:val="24"/>
-                            <w:szCs w:val="24"/>
-                            <w:lang w:val="en-US"/>
-                          </w:rPr>
-                        </w:pPr>
-                        <w:r>
-                          <w:rPr>
-                            <w:rFonts w:ascii="Calibri" w:eastAsia="Calibri" w:hAnsi="Calibri"/>
-                            <w:color w:val="000000" w:themeColor="text1"/>
-                            <w:kern w:val="24"/>
-                            <w:lang w:val="en-IE"/>
-                          </w:rPr>
-                          <w:t>Write Inputs in a new file</w:t>
-                        </w:r>
-                      </w:p>
-                    </w:txbxContent>
-                  </v:textbox>
-                </v:rect>
-                <v:rect id="Rectangle 7" o:spid="_x0000_s1048" style="position:absolute;top:15856;width:29813;height:2667;visibility:visible;mso-wrap-style:square;v-text-anchor:middle" o:gfxdata="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" fillcolor="#4472c4" strokecolor="#1f3763" strokeweight="1pt">
-                  <v:textbox>
-                    <w:txbxContent>
-                      <w:p>
-                        <w:pPr>
-                          <w:kinsoku w:val="0"/>
-                          <w:overflowPunct w:val="0"/>
-                          <w:jc w:val="center"/>
-                          <w:textAlignment w:val="baseline"/>
-                          <w:rPr>
-                            <w:sz w:val="24"/>
-                            <w:szCs w:val="24"/>
-                            <w:lang w:val="en-US"/>
-                          </w:rPr>
-                        </w:pPr>
-                        <w:r>
-                          <w:rPr>
-                            <w:rFonts w:ascii="Calibri" w:eastAsia="Calibri" w:hAnsi="Calibri"/>
-                            <w:color w:val="000000" w:themeColor="text1"/>
-                            <w:kern w:val="24"/>
-                            <w:lang w:val="en-IE"/>
-                          </w:rPr>
-                          <w:t>Convert the inputs to hardware instructions</w:t>
-                        </w:r>
-                      </w:p>
-                    </w:txbxContent>
-                  </v:textbox>
-                </v:rect>
-                <v:rect id="Rectangle 8" o:spid="_x0000_s1049" style="position:absolute;top:13201;width:29813;height:2667;visibility:visible;mso-wrap-style:square;v-text-anchor:middle" o:gfxdata="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" fillcolor="#4472c4" strokecolor="#1f3763" strokeweight="1pt">
-                  <v:textbox>
-                    <w:txbxContent>
-                      <w:p>
-                        <w:pPr>
-                          <w:kinsoku w:val="0"/>
-                          <w:overflowPunct w:val="0"/>
-                          <w:jc w:val="center"/>
-                          <w:textAlignment w:val="baseline"/>
-                          <w:rPr>
-                            <w:sz w:val="24"/>
-                            <w:szCs w:val="24"/>
-                            <w:lang w:val="en-US"/>
-                          </w:rPr>
-                        </w:pPr>
-                        <w:r>
-                          <w:rPr>
-                            <w:rFonts w:ascii="Calibri" w:eastAsia="Calibri" w:hAnsi="Calibri"/>
-                            <w:color w:val="000000" w:themeColor="text1"/>
-                            <w:kern w:val="24"/>
-                            <w:lang w:val="en-IE"/>
-                          </w:rPr>
-                          <w:t>Read Inputs and put it in the right order</w:t>
-                        </w:r>
-                      </w:p>
-                    </w:txbxContent>
-                  </v:textbox>
-                </v:rect>
-                <v:rect id="Rectangle 9" o:spid="_x0000_s1050" style="position:absolute;top:18497;width:29813;height:2667;visibility:visible;mso-wrap-style:square;v-text-anchor:middle" o:gfxdata="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" fillcolor="#4472c4" strokecolor="#1f3763" strokeweight="1pt">
-                  <v:textbox>
-                    <w:txbxContent>
-                      <w:p>
-                        <w:pPr>
-                          <w:kinsoku w:val="0"/>
-                          <w:overflowPunct w:val="0"/>
-                          <w:jc w:val="center"/>
-                          <w:textAlignment w:val="baseline"/>
-                          <w:rPr>
-                            <w:sz w:val="24"/>
-                            <w:szCs w:val="24"/>
-                            <w:lang w:val="en-US"/>
-                          </w:rPr>
-                        </w:pPr>
-                        <w:r>
-                          <w:rPr>
-                            <w:rFonts w:ascii="Calibri" w:eastAsia="Calibri" w:hAnsi="Calibri"/>
-                            <w:color w:val="000000" w:themeColor="text1"/>
-                            <w:kern w:val="24"/>
-                            <w:lang w:val="en-IE"/>
-                          </w:rPr>
-                          <w:t>Execute hardware instructions in order(stack)</w:t>
-                        </w:r>
-                      </w:p>
-                    </w:txbxContent>
-                  </v:textbox>
-                </v:rect>
-                <v:rect id="Rectangle 10" o:spid="_x0000_s1051" style="position:absolute;top:21082;width:29813;height:2667;visibility:visible;mso-wrap-style:square;v-text-anchor:middle" o:gfxdata="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" fillcolor="#4472c4" strokecolor="#1f3763" strokeweight="1pt">
-                  <v:textbox>
-                    <w:txbxContent>
-                      <w:p>
-                        <w:pPr>
-                          <w:kinsoku w:val="0"/>
-                          <w:overflowPunct w:val="0"/>
-                          <w:jc w:val="center"/>
-                          <w:textAlignment w:val="baseline"/>
-                          <w:rPr>
-                            <w:sz w:val="24"/>
-                            <w:szCs w:val="24"/>
-                          </w:rPr>
-                        </w:pPr>
-                        <w:r>
-                          <w:rPr>
-                            <w:rFonts w:ascii="Calibri" w:eastAsia="Calibri" w:hAnsi="Calibri"/>
-                            <w:color w:val="000000" w:themeColor="text1"/>
-                            <w:kern w:val="24"/>
-                            <w:lang w:val="en-IE"/>
-                          </w:rPr>
-                          <w:t>Save and print result</w:t>
-                        </w:r>
-                      </w:p>
-                    </w:txbxContent>
-                  </v:textbox>
-                </v:rect>
-              </v:group>
-            </w:pict>
-          </mc:Fallback>
-        </mc:AlternateContent>
-      </w:r>
+          <w:lang w:val="en-US"/>
+        </w:rPr>
+      </w:pPr>
     </w:p>
     <w:p>
       <w:pPr>
@@ -7059,146 +6392,167 @@
     <w:p>
       <w:pPr>
         <w:rPr>
+          <w:sz w:val="28"/>
+          <w:szCs w:val="28"/>
+          <w:u w:val="single"/>
+          <w:lang w:val="en-US"/>
+        </w:rPr>
+      </w:pPr>
+    </w:p>
+    <w:p>
+      <w:pPr>
+        <w:rPr>
+          <w:sz w:val="28"/>
+          <w:szCs w:val="28"/>
+          <w:u w:val="single"/>
+          <w:lang w:val="en-US"/>
+        </w:rPr>
+      </w:pPr>
+    </w:p>
+    <w:p>
+      <w:pPr>
+        <w:rPr>
+          <w:sz w:val="28"/>
+          <w:szCs w:val="28"/>
+          <w:u w:val="single"/>
+          <w:lang w:val="en-US"/>
+        </w:rPr>
+      </w:pPr>
+    </w:p>
+    <w:p>
+      <w:pPr>
+        <w:rPr>
+          <w:sz w:val="28"/>
+          <w:szCs w:val="28"/>
+          <w:u w:val="single"/>
+          <w:lang w:val="en-US"/>
+        </w:rPr>
+      </w:pPr>
+    </w:p>
+    <w:p>
+      <w:pPr>
+        <w:rPr>
+          <w:sz w:val="28"/>
+          <w:szCs w:val="28"/>
+          <w:u w:val="single"/>
+          <w:lang w:val="en-US"/>
+        </w:rPr>
+      </w:pPr>
+    </w:p>
+    <w:p>
+      <w:pPr>
+        <w:rPr>
+          <w:sz w:val="28"/>
+          <w:szCs w:val="28"/>
+          <w:u w:val="single"/>
+          <w:lang w:val="en-US"/>
+        </w:rPr>
+      </w:pPr>
+      <w:r>
+        <w:rPr>
+          <w:sz w:val="28"/>
+          <w:szCs w:val="28"/>
+          <w:u w:val="single"/>
+          <w:lang w:val="en-US"/>
+        </w:rPr>
+        <w:t>UML-Diagram</w:t>
+      </w:r>
+    </w:p>
+    <w:p>
+      <w:pPr>
+        <w:rPr>
+          <w:sz w:val="24"/>
+          <w:szCs w:val="24"/>
+          <w:lang w:val="en-US"/>
+        </w:rPr>
+      </w:pPr>
+      <w:r>
+        <w:drawing>
+          <wp:anchor distT="0" distB="0" distL="114300" distR="114300" simplePos="0" relativeHeight="251660288" behindDoc="0" locked="0" layoutInCell="1" allowOverlap="1" wp14:anchorId="3821E82A" wp14:editId="77DB3F57">
+            <wp:simplePos x="899160" y="899160"/>
+            <wp:positionH relativeFrom="margin">
+              <wp:align>left</wp:align>
+            </wp:positionH>
+            <wp:positionV relativeFrom="paragraph">
+              <wp:align>top</wp:align>
+            </wp:positionV>
+            <wp:extent cx="5547360" cy="4989195"/>
+            <wp:effectExtent l="0" t="0" r="0" b="1905"/>
+            <wp:wrapSquare wrapText="bothSides"/>
+            <wp:docPr id="17" name="Imagen 17"/>
+            <wp:cNvGraphicFramePr>
+              <a:graphicFrameLocks xmlns:a="http://schemas.openxmlformats.org/drawingml/2006/main" noChangeAspect="1"/>
+            </wp:cNvGraphicFramePr>
+            <a:graphic xmlns:a="http://schemas.openxmlformats.org/drawingml/2006/main">
+              <a:graphicData uri="http://schemas.openxmlformats.org/drawingml/2006/picture">
+                <pic:pic xmlns:pic="http://schemas.openxmlformats.org/drawingml/2006/picture">
+                  <pic:nvPicPr>
+                    <pic:cNvPr id="1" name=""/>
+                    <pic:cNvPicPr/>
+                  </pic:nvPicPr>
+                  <pic:blipFill>
+                    <a:blip r:embed="rId8">
+                      <a:extLst>
+                        <a:ext uri="{28A0092B-C50C-407E-A947-70E740481C1C}">
+                          <a14:useLocalDpi xmlns:a14="http://schemas.microsoft.com/office/drawing/2010/main" val="0"/>
+                        </a:ext>
+                      </a:extLst>
+                    </a:blip>
+                    <a:stretch>
+                      <a:fillRect/>
+                    </a:stretch>
+                  </pic:blipFill>
+                  <pic:spPr>
+                    <a:xfrm>
+                      <a:off x="0" y="0"/>
+                      <a:ext cx="5554639" cy="4996313"/>
+                    </a:xfrm>
+                    <a:prstGeom prst="rect">
+                      <a:avLst/>
+                    </a:prstGeom>
+                  </pic:spPr>
+                </pic:pic>
+              </a:graphicData>
+            </a:graphic>
+            <wp14:sizeRelH relativeFrom="margin">
+              <wp14:pctWidth>0</wp14:pctWidth>
+            </wp14:sizeRelH>
+            <wp14:sizeRelV relativeFrom="margin">
+              <wp14:pctHeight>0</wp14:pctHeight>
+            </wp14:sizeRelV>
+          </wp:anchor>
+        </w:drawing>
+      </w:r>
+      <w:r>
+        <w:rPr>
+          <w:sz w:val="24"/>
+          <w:szCs w:val="24"/>
+          <w:lang w:val="en-US"/>
+        </w:rPr>
+        <w:br w:type="textWrapping" w:clear="all"/>
+      </w:r>
+    </w:p>
+    <w:p>
+      <w:pPr>
+        <w:rPr>
           <w:sz w:val="20"/>
           <w:szCs w:val="20"/>
-          <w:u w:val="single"/>
-          <w:lang w:val="en-US"/>
-        </w:rPr>
-      </w:pPr>
-    </w:p>
-    <w:p>
-      <w:pPr>
+          <w:lang w:val="en-US"/>
+        </w:rPr>
+      </w:pPr>
+      <w:r>
         <w:rPr>
           <w:sz w:val="20"/>
           <w:szCs w:val="20"/>
-          <w:lang w:val="en-US"/>
-        </w:rPr>
-      </w:pPr>
+          <w:u w:val="single"/>
+          <w:lang w:val="en-US"/>
+        </w:rPr>
+        <w:t>Graphic 4:</w:t>
+      </w:r>
       <w:r>
         <w:rPr>
           <w:sz w:val="20"/>
           <w:szCs w:val="20"/>
-          <w:u w:val="single"/>
-          <w:lang w:val="en-US"/>
-        </w:rPr>
-        <w:t>Graphic 3:</w:t>
-      </w:r>
-      <w:r>
-        <w:rPr>
-          <w:sz w:val="20"/>
-          <w:szCs w:val="20"/>
-          <w:lang w:val="en-US"/>
-        </w:rPr>
-        <w:t xml:space="preserve"> high level execution order</w:t>
-      </w:r>
-    </w:p>
-    <w:p>
-      <w:pPr>
-        <w:rPr>
-          <w:sz w:val="20"/>
-          <w:szCs w:val="20"/>
-          <w:u w:val="single"/>
-          <w:lang w:val="en-US"/>
-        </w:rPr>
-      </w:pPr>
-    </w:p>
-    <w:p>
-      <w:pPr>
-        <w:rPr>
-          <w:sz w:val="28"/>
-          <w:szCs w:val="28"/>
-          <w:u w:val="single"/>
-          <w:lang w:val="en-US"/>
-        </w:rPr>
-      </w:pPr>
-    </w:p>
-    <w:p>
-      <w:pPr>
-        <w:rPr>
-          <w:sz w:val="28"/>
-          <w:szCs w:val="28"/>
-          <w:u w:val="single"/>
-          <w:lang w:val="en-US"/>
-        </w:rPr>
-      </w:pPr>
-    </w:p>
-    <w:p>
-      <w:pPr>
-        <w:rPr>
-          <w:sz w:val="28"/>
-          <w:szCs w:val="28"/>
-          <w:u w:val="single"/>
-          <w:lang w:val="en-US"/>
-        </w:rPr>
-      </w:pPr>
-    </w:p>
-    <w:p>
-      <w:pPr>
-        <w:rPr>
-          <w:sz w:val="28"/>
-          <w:szCs w:val="28"/>
-          <w:u w:val="single"/>
-          <w:lang w:val="en-US"/>
-        </w:rPr>
-      </w:pPr>
-      <w:r>
-        <w:rPr>
-          <w:sz w:val="28"/>
-          <w:szCs w:val="28"/>
-          <w:u w:val="single"/>
-          <w:lang w:val="en-US"/>
-        </w:rPr>
-        <w:lastRenderedPageBreak/>
-        <w:t>UML-Diagram</w:t>
-      </w:r>
-    </w:p>
-    <w:bookmarkStart w:id="2" w:name="_MON_1632322752"/>
-    <w:bookmarkEnd w:id="2"/>
-    <w:p>
-      <w:pPr>
-        <w:rPr>
-          <w:sz w:val="24"/>
-          <w:szCs w:val="24"/>
-          <w:lang w:val="en-US"/>
-        </w:rPr>
-      </w:pPr>
-      <w:r>
-        <w:rPr>
-          <w:sz w:val="24"/>
-          <w:szCs w:val="24"/>
-          <w:lang w:val="en-US"/>
-        </w:rPr>
-        <w:object w:dxaOrig="8585" w:dyaOrig="7942">
-          <v:shape id="_x0000_i1026" type="#_x0000_t75" style="width:429.5pt;height:397pt" o:ole="">
-            <v:imagedata r:id="rId9" o:title=""/>
-          </v:shape>
-          <o:OLEObject Type="Embed" ProgID="Word.Document.12" ShapeID="_x0000_i1026" DrawAspect="Content" ObjectID="_1636206334" r:id="rId10">
-            <o:FieldCodes>\s</o:FieldCodes>
-          </o:OLEObject>
-        </w:object>
-      </w:r>
-    </w:p>
-    <w:p>
-      <w:pPr>
-        <w:rPr>
-          <w:sz w:val="20"/>
-          <w:szCs w:val="20"/>
-          <w:lang w:val="en-US"/>
-        </w:rPr>
-      </w:pPr>
-      <w:r>
-        <w:rPr>
-          <w:sz w:val="20"/>
-          <w:szCs w:val="20"/>
-          <w:u w:val="single"/>
-          <w:lang w:val="en-US"/>
-        </w:rPr>
-        <w:t>Graphic 4:</w:t>
-      </w:r>
-      <w:r>
-        <w:rPr>
-          <w:sz w:val="20"/>
-          <w:szCs w:val="20"/>
           <w:lang w:val="en-US"/>
         </w:rPr>
         <w:t xml:space="preserve"> UML-diagram from the calculator</w:t>
@@ -7218,7 +6572,35 @@
           <w:szCs w:val="24"/>
           <w:lang w:val="en-US"/>
         </w:rPr>
-        <w:t>The fourth graphic shows the UML-diagram of the calculator with the 5 operators and their attributes.</w:t>
+        <w:t xml:space="preserve">The fourth graphic shows the UML-diagram of the calculator with the 5 operators and their </w:t>
+      </w:r>
+      <w:proofErr w:type="spellStart"/>
+      <w:proofErr w:type="gramStart"/>
+      <w:r>
+        <w:rPr>
+          <w:sz w:val="24"/>
+          <w:szCs w:val="24"/>
+          <w:lang w:val="en-US"/>
+        </w:rPr>
+        <w:t>attributes.</w:t>
+      </w:r>
+      <w:r>
+        <w:rPr>
+          <w:sz w:val="24"/>
+          <w:szCs w:val="24"/>
+          <w:lang w:val="en-US"/>
+        </w:rPr>
+        <w:t>The</w:t>
+      </w:r>
+      <w:proofErr w:type="spellEnd"/>
+      <w:proofErr w:type="gramEnd"/>
+      <w:r>
+        <w:rPr>
+          <w:sz w:val="24"/>
+          <w:szCs w:val="24"/>
+          <w:lang w:val="en-US"/>
+        </w:rPr>
+        <w:t xml:space="preserve"> boxes are the operations that can be done.</w:t>
       </w:r>
     </w:p>
     <w:p>
@@ -7270,7 +6652,7 @@
       </w:r>
     </w:p>
     <w:sectPr>
-      <w:headerReference w:type="default" r:id="rId11"/>
+      <w:headerReference w:type="default" r:id="rId9"/>
       <w:pgSz w:w="11906" w:h="16838"/>
       <w:pgMar w:top="1417" w:right="1417" w:bottom="1134" w:left="1417" w:header="708" w:footer="708" w:gutter="0"/>
       <w:cols w:space="708"/>
@@ -7334,7 +6716,7 @@
 <w:hdr xmlns:wpc="http://schemas.microsoft.com/office/word/2010/wordprocessingCanvas" xmlns:cx="http://schemas.microsoft.com/office/drawing/2014/chartex" xmlns:cx1="http://schemas.microsoft.com/office/drawing/2015/9/8/chartex" xmlns:cx2="http://schemas.microsoft.com/office/drawing/2015/10/21/chartex" xmlns:cx3="http://schemas.microsoft.com/office/drawing/2016/5/9/chartex" xmlns:cx4="http://schemas.microsoft.com/office/drawing/2016/5/10/chartex" xmlns:cx5="http://schemas.microsoft.com/office/drawing/2016/5/11/chartex" xmlns:cx6="http://schemas.microsoft.com/office/drawing/2016/5/12/chartex" xmlns:cx7="http://schemas.microsoft.com/office/drawing/2016/5/13/chartex" xmlns:cx8="http://schemas.microsoft.com/office/drawing/2016/5/14/chartex" xmlns:mc="http://schemas.openxmlformats.org/markup-compatibility/2006" xmlns:aink="http://schemas.microsoft.com/office/drawing/2016/ink" xmlns:am3d="http://schemas.microsoft.com/office/drawing/2017/model3d" xmlns:o="urn:schemas-microsoft-com:office:office" xmlns:r="http://schemas.openxmlformats.org/officeDocument/2006/relationships" xmlns:m="http://schemas.openxmlformats.org/officeDocument/2006/math" xmlns:v="urn:schemas-microsoft-com:vml" xmlns:wp14="http://schemas.microsoft.com/office/word/2010/wordprocessingDrawing" xmlns:wp="http://schemas.openxmlformats.org/drawingml/2006/wordprocessingDrawing" xmlns:w10="urn:schemas-microsoft-com:office:word" xmlns:w="http://schemas.openxmlformats.org/wordprocessingml/2006/main" xmlns:w14="http://schemas.microsoft.com/office/word/2010/wordml" xmlns:w15="http://schemas.microsoft.com/office/word/2012/wordml" xmlns:w16cid="http://schemas.microsoft.com/office/word/2016/wordml/cid" xmlns:w16se="http://schemas.microsoft.com/office/word/2015/wordml/symex" xmlns:wpg="http://schemas.microsoft.com/office/word/2010/wordprocessingGroup" xmlns:wpi="http://schemas.microsoft.com/office/word/2010/wordprocessingInk" xmlns:wne="http://schemas.microsoft.com/office/word/2006/wordml" xmlns:wps="http://schemas.microsoft.com/office/word/2010/wordprocessingShape" mc:Ignorable="w14 w15 w16se w16cid wp14">
   <w:p>
     <w:pPr>
-      <w:pStyle w:val="Kopfzeile"/>
+      <w:pStyle w:val="Encabezado"/>
       <w:rPr>
         <w:lang w:val="en-US"/>
       </w:rPr>
@@ -7355,21 +6737,7 @@
       <w:rPr>
         <w:lang w:val="en-US"/>
       </w:rPr>
-      <w:t xml:space="preserve">, Juan </w:t>
-    </w:r>
-    <w:proofErr w:type="spellStart"/>
-    <w:r>
-      <w:rPr>
-        <w:lang w:val="en-US"/>
-      </w:rPr>
-      <w:t>Vercher</w:t>
-    </w:r>
-    <w:proofErr w:type="spellEnd"/>
-    <w:r>
-      <w:rPr>
-        <w:lang w:val="en-US"/>
-      </w:rPr>
-      <w:t xml:space="preserve"> a</w:t>
+      <w:t>, Juan Vercher a</w:t>
     </w:r>
     <w:r>
       <w:rPr>
@@ -7533,7 +6901,7 @@
       </w:pPr>
     </w:pPrDefault>
   </w:docDefaults>
-  <w:latentStyles w:defLockedState="0" w:defUIPriority="99" w:defSemiHidden="0" w:defUnhideWhenUsed="0" w:defQFormat="0" w:count="377">
+  <w:latentStyles w:defLockedState="0" w:defUIPriority="99" w:defSemiHidden="0" w:defUnhideWhenUsed="0" w:defQFormat="0" w:count="376">
     <w:lsdException w:name="Normal" w:uiPriority="0" w:qFormat="1"/>
     <w:lsdException w:name="heading 1" w:uiPriority="9" w:qFormat="1"/>
     <w:lsdException w:name="heading 2" w:semiHidden="1" w:uiPriority="9" w:unhideWhenUsed="1" w:qFormat="1"/>
@@ -7910,17 +7278,16 @@
     <w:lsdException w:name="Hashtag" w:semiHidden="1" w:unhideWhenUsed="1"/>
     <w:lsdException w:name="Unresolved Mention" w:semiHidden="1" w:unhideWhenUsed="1"/>
     <w:lsdException w:name="Smart Link" w:semiHidden="1" w:unhideWhenUsed="1"/>
-    <w:lsdException w:name="Smart Link Error" w:semiHidden="1" w:unhideWhenUsed="1"/>
   </w:latentStyles>
-  <w:style w:type="paragraph" w:default="1" w:styleId="Standard">
+  <w:style w:type="paragraph" w:default="1" w:styleId="Normal">
     <w:name w:val="Normal"/>
     <w:qFormat/>
   </w:style>
-  <w:style w:type="paragraph" w:styleId="berschrift1">
+  <w:style w:type="paragraph" w:styleId="Ttulo1">
     <w:name w:val="heading 1"/>
-    <w:basedOn w:val="Standard"/>
-    <w:next w:val="Standard"/>
-    <w:link w:val="berschrift1Zchn"/>
+    <w:basedOn w:val="Normal"/>
+    <w:next w:val="Normal"/>
+    <w:link w:val="Ttulo1Car"/>
     <w:uiPriority w:val="9"/>
     <w:qFormat/>
     <w:rsid w:val="005662BA"/>
@@ -7938,11 +7305,11 @@
       <w:lang w:val="es-ES"/>
     </w:rPr>
   </w:style>
-  <w:style w:type="paragraph" w:styleId="berschrift2">
+  <w:style w:type="paragraph" w:styleId="Ttulo2">
     <w:name w:val="heading 2"/>
-    <w:basedOn w:val="Standard"/>
-    <w:next w:val="Standard"/>
-    <w:link w:val="berschrift2Zchn"/>
+    <w:basedOn w:val="Normal"/>
+    <w:next w:val="Normal"/>
+    <w:link w:val="Ttulo2Car"/>
     <w:uiPriority w:val="9"/>
     <w:unhideWhenUsed/>
     <w:qFormat/>
@@ -7961,11 +7328,11 @@
       <w:lang w:val="es-ES"/>
     </w:rPr>
   </w:style>
-  <w:style w:type="paragraph" w:styleId="berschrift3">
+  <w:style w:type="paragraph" w:styleId="Ttulo3">
     <w:name w:val="heading 3"/>
-    <w:basedOn w:val="Standard"/>
-    <w:next w:val="Standard"/>
-    <w:link w:val="berschrift3Zchn"/>
+    <w:basedOn w:val="Normal"/>
+    <w:next w:val="Normal"/>
+    <w:link w:val="Ttulo3Car"/>
     <w:uiPriority w:val="9"/>
     <w:unhideWhenUsed/>
     <w:qFormat/>
@@ -7984,13 +7351,13 @@
       <w:lang w:val="es-ES"/>
     </w:rPr>
   </w:style>
-  <w:style w:type="character" w:default="1" w:styleId="Absatz-Standardschriftart">
+  <w:style w:type="character" w:default="1" w:styleId="Fuentedeprrafopredeter">
     <w:name w:val="Default Paragraph Font"/>
     <w:uiPriority w:val="1"/>
     <w:semiHidden/>
     <w:unhideWhenUsed/>
   </w:style>
-  <w:style w:type="table" w:default="1" w:styleId="NormaleTabelle">
+  <w:style w:type="table" w:default="1" w:styleId="Tablanormal">
     <w:name w:val="Normal Table"/>
     <w:uiPriority w:val="99"/>
     <w:semiHidden/>
@@ -8005,15 +7372,15 @@
       </w:tblCellMar>
     </w:tblPr>
   </w:style>
-  <w:style w:type="numbering" w:default="1" w:styleId="KeineListe">
+  <w:style w:type="numbering" w:default="1" w:styleId="Sinlista">
     <w:name w:val="No List"/>
     <w:uiPriority w:val="99"/>
     <w:semiHidden/>
     <w:unhideWhenUsed/>
   </w:style>
-  <w:style w:type="paragraph" w:styleId="Listenabsatz">
+  <w:style w:type="paragraph" w:styleId="Prrafodelista">
     <w:name w:val="List Paragraph"/>
-    <w:basedOn w:val="Standard"/>
+    <w:basedOn w:val="Normal"/>
     <w:uiPriority w:val="34"/>
     <w:qFormat/>
     <w:rsid w:val="008B5CA2"/>
@@ -8022,10 +7389,10 @@
       <w:contextualSpacing/>
     </w:pPr>
   </w:style>
-  <w:style w:type="character" w:customStyle="1" w:styleId="berschrift1Zchn">
-    <w:name w:val="Überschrift 1 Zchn"/>
-    <w:basedOn w:val="Absatz-Standardschriftart"/>
-    <w:link w:val="berschrift1"/>
+  <w:style w:type="character" w:customStyle="1" w:styleId="Ttulo1Car">
+    <w:name w:val="Título 1 Car"/>
+    <w:basedOn w:val="Fuentedeprrafopredeter"/>
+    <w:link w:val="Ttulo1"/>
     <w:uiPriority w:val="9"/>
     <w:rsid w:val="005662BA"/>
     <w:rPr>
@@ -8036,10 +7403,10 @@
       <w:lang w:val="es-ES"/>
     </w:rPr>
   </w:style>
-  <w:style w:type="character" w:customStyle="1" w:styleId="berschrift2Zchn">
-    <w:name w:val="Überschrift 2 Zchn"/>
-    <w:basedOn w:val="Absatz-Standardschriftart"/>
-    <w:link w:val="berschrift2"/>
+  <w:style w:type="character" w:customStyle="1" w:styleId="Ttulo2Car">
+    <w:name w:val="Título 2 Car"/>
+    <w:basedOn w:val="Fuentedeprrafopredeter"/>
+    <w:link w:val="Ttulo2"/>
     <w:uiPriority w:val="9"/>
     <w:rsid w:val="005662BA"/>
     <w:rPr>
@@ -8050,10 +7417,10 @@
       <w:lang w:val="es-ES"/>
     </w:rPr>
   </w:style>
-  <w:style w:type="character" w:customStyle="1" w:styleId="berschrift3Zchn">
-    <w:name w:val="Überschrift 3 Zchn"/>
-    <w:basedOn w:val="Absatz-Standardschriftart"/>
-    <w:link w:val="berschrift3"/>
+  <w:style w:type="character" w:customStyle="1" w:styleId="Ttulo3Car">
+    <w:name w:val="Título 3 Car"/>
+    <w:basedOn w:val="Fuentedeprrafopredeter"/>
+    <w:link w:val="Ttulo3"/>
     <w:uiPriority w:val="9"/>
     <w:rsid w:val="005662BA"/>
     <w:rPr>
@@ -8064,7 +7431,7 @@
       <w:lang w:val="es-ES"/>
     </w:rPr>
   </w:style>
-  <w:style w:type="paragraph" w:styleId="KeinLeerraum">
+  <w:style w:type="paragraph" w:styleId="Sinespaciado">
     <w:name w:val="No Spacing"/>
     <w:uiPriority w:val="1"/>
     <w:qFormat/>
@@ -8076,9 +7443,9 @@
       <w:lang w:val="es-ES"/>
     </w:rPr>
   </w:style>
-  <w:style w:type="table" w:styleId="Gitternetztabelle4Akzent1">
+  <w:style w:type="table" w:styleId="Tablaconcuadrcula4-nfasis1">
     <w:name w:val="Grid Table 4 Accent 1"/>
-    <w:basedOn w:val="NormaleTabelle"/>
+    <w:basedOn w:val="Tablanormal"/>
     <w:uiPriority w:val="49"/>
     <w:rsid w:val="005662BA"/>
     <w:pPr>
@@ -8155,10 +7522,10 @@
       </w:tcPr>
     </w:tblStylePr>
   </w:style>
-  <w:style w:type="paragraph" w:styleId="Kopfzeile">
+  <w:style w:type="paragraph" w:styleId="Encabezado">
     <w:name w:val="header"/>
-    <w:basedOn w:val="Standard"/>
-    <w:link w:val="KopfzeileZchn"/>
+    <w:basedOn w:val="Normal"/>
+    <w:link w:val="EncabezadoCar"/>
     <w:uiPriority w:val="99"/>
     <w:unhideWhenUsed/>
     <w:rsid w:val="00DE3E18"/>
@@ -8170,17 +7537,17 @@
       <w:spacing w:after="0" w:line="240" w:lineRule="auto"/>
     </w:pPr>
   </w:style>
-  <w:style w:type="character" w:customStyle="1" w:styleId="KopfzeileZchn">
-    <w:name w:val="Kopfzeile Zchn"/>
-    <w:basedOn w:val="Absatz-Standardschriftart"/>
-    <w:link w:val="Kopfzeile"/>
+  <w:style w:type="character" w:customStyle="1" w:styleId="EncabezadoCar">
+    <w:name w:val="Encabezado Car"/>
+    <w:basedOn w:val="Fuentedeprrafopredeter"/>
+    <w:link w:val="Encabezado"/>
     <w:uiPriority w:val="99"/>
     <w:rsid w:val="00DE3E18"/>
   </w:style>
-  <w:style w:type="paragraph" w:styleId="Fuzeile">
+  <w:style w:type="paragraph" w:styleId="Piedepgina">
     <w:name w:val="footer"/>
-    <w:basedOn w:val="Standard"/>
-    <w:link w:val="FuzeileZchn"/>
+    <w:basedOn w:val="Normal"/>
+    <w:link w:val="PiedepginaCar"/>
     <w:uiPriority w:val="99"/>
     <w:unhideWhenUsed/>
     <w:rsid w:val="00DE3E18"/>
@@ -8192,17 +7559,17 @@
       <w:spacing w:after="0" w:line="240" w:lineRule="auto"/>
     </w:pPr>
   </w:style>
-  <w:style w:type="character" w:customStyle="1" w:styleId="FuzeileZchn">
-    <w:name w:val="Fußzeile Zchn"/>
-    <w:basedOn w:val="Absatz-Standardschriftart"/>
-    <w:link w:val="Fuzeile"/>
+  <w:style w:type="character" w:customStyle="1" w:styleId="PiedepginaCar">
+    <w:name w:val="Pie de página Car"/>
+    <w:basedOn w:val="Fuentedeprrafopredeter"/>
+    <w:link w:val="Piedepgina"/>
     <w:uiPriority w:val="99"/>
     <w:rsid w:val="00DE3E18"/>
   </w:style>
-  <w:style w:type="paragraph" w:styleId="Sprechblasentext">
+  <w:style w:type="paragraph" w:styleId="Textodeglobo">
     <w:name w:val="Balloon Text"/>
-    <w:basedOn w:val="Standard"/>
-    <w:link w:val="SprechblasentextZchn"/>
+    <w:basedOn w:val="Normal"/>
+    <w:link w:val="TextodegloboCar"/>
     <w:uiPriority w:val="99"/>
     <w:semiHidden/>
     <w:unhideWhenUsed/>
@@ -8216,10 +7583,10 @@
       <w:szCs w:val="18"/>
     </w:rPr>
   </w:style>
-  <w:style w:type="character" w:customStyle="1" w:styleId="SprechblasentextZchn">
-    <w:name w:val="Sprechblasentext Zchn"/>
-    <w:basedOn w:val="Absatz-Standardschriftart"/>
-    <w:link w:val="Sprechblasentext"/>
+  <w:style w:type="character" w:customStyle="1" w:styleId="TextodegloboCar">
+    <w:name w:val="Texto de globo Car"/>
+    <w:basedOn w:val="Fuentedeprrafopredeter"/>
+    <w:link w:val="Textodeglobo"/>
     <w:uiPriority w:val="99"/>
     <w:semiHidden/>
     <w:rsid w:val="00DE3E18"/>

</xml_diff>